<commit_message>
#17803 - GDIT to MAXIMUS
git-tfs-id: [https://tfs.omnicloud.local/tfs/cco%20program/]$/eCoaching_V2;C46622
</commit_message>
<xml_diff>
--- a/Design/DD/Web/CCO_eCoaching_Log_Admin_Common_DD.docx
+++ b/Design/DD/Web/CCO_eCoaching_Log_Admin_Common_DD.docx
@@ -1,6 +1,6 @@
 
 <file path=word/document.xml><?xml version="1.0" encoding="utf-8"?>
-<w:document xmlns:wpc="http://schemas.microsoft.com/office/word/2010/wordprocessingCanvas" xmlns:mc="http://schemas.openxmlformats.org/markup-compatibility/2006" xmlns:o="urn:schemas-microsoft-com:office:office" xmlns:r="http://schemas.openxmlformats.org/officeDocument/2006/relationships" xmlns:m="http://schemas.openxmlformats.org/officeDocument/2006/math" xmlns:v="urn:schemas-microsoft-com:vml" xmlns:wp14="http://schemas.microsoft.com/office/word/2010/wordprocessingDrawing" xmlns:wp="http://schemas.openxmlformats.org/drawingml/2006/wordprocessingDrawing" xmlns:w10="urn:schemas-microsoft-com:office:word" xmlns:w="http://schemas.openxmlformats.org/wordprocessingml/2006/main" xmlns:w14="http://schemas.microsoft.com/office/word/2010/wordml" xmlns:w15="http://schemas.microsoft.com/office/word/2012/wordml" xmlns:wpg="http://schemas.microsoft.com/office/word/2010/wordprocessingGroup" xmlns:wpi="http://schemas.microsoft.com/office/word/2010/wordprocessingInk" xmlns:wne="http://schemas.microsoft.com/office/word/2006/wordml" xmlns:wps="http://schemas.microsoft.com/office/word/2010/wordprocessingShape" mc:Ignorable="w14 w15 wp14">
+<w:document xmlns:wpc="http://schemas.microsoft.com/office/word/2010/wordprocessingCanvas" xmlns:cx="http://schemas.microsoft.com/office/drawing/2014/chartex" xmlns:cx1="http://schemas.microsoft.com/office/drawing/2015/9/8/chartex" xmlns:mc="http://schemas.openxmlformats.org/markup-compatibility/2006" xmlns:o="urn:schemas-microsoft-com:office:office" xmlns:r="http://schemas.openxmlformats.org/officeDocument/2006/relationships" xmlns:m="http://schemas.openxmlformats.org/officeDocument/2006/math" xmlns:v="urn:schemas-microsoft-com:vml" xmlns:wp14="http://schemas.microsoft.com/office/word/2010/wordprocessingDrawing" xmlns:wp="http://schemas.openxmlformats.org/drawingml/2006/wordprocessingDrawing" xmlns:w10="urn:schemas-microsoft-com:office:word" xmlns:w="http://schemas.openxmlformats.org/wordprocessingml/2006/main" xmlns:w14="http://schemas.microsoft.com/office/word/2010/wordml" xmlns:w15="http://schemas.microsoft.com/office/word/2012/wordml" xmlns:w16se="http://schemas.microsoft.com/office/word/2015/wordml/symex" xmlns:wpg="http://schemas.microsoft.com/office/word/2010/wordprocessingGroup" xmlns:wpi="http://schemas.microsoft.com/office/word/2010/wordprocessingInk" xmlns:wne="http://schemas.microsoft.com/office/word/2006/wordml" xmlns:wps="http://schemas.microsoft.com/office/word/2010/wordprocessingShape" mc:Ignorable="w14 w15 w16se wp14">
   <w:body>
     <w:p>
       <w:pPr>
@@ -12,18 +12,23 @@
     </w:p>
     <w:p>
       <w:pPr>
-        <w:ind w:right="-270"/>
+        <w:spacing w:before="120"/>
+        <w:ind w:right="-274"/>
         <w:jc w:val="center"/>
       </w:pPr>
       <w:r>
         <w:rPr>
+          <w:rFonts w:ascii="AvenirLTPro-Light" w:hAnsi="AvenirLTPro-Light"/>
           <w:noProof/>
+          <w:color w:val="B85C1F"/>
         </w:rPr>
         <w:drawing>
-          <wp:inline distT="0" distB="0" distL="0" distR="0" wp14:anchorId="629E8707" wp14:editId="76AF02EA">
-            <wp:extent cx="5486400" cy="647700"/>
+          <wp:inline distT="0" distB="0" distL="0" distR="0" wp14:anchorId="617D0DFA" wp14:editId="158E0E88">
+            <wp:extent cx="1952621" cy="312420"/>
             <wp:effectExtent l="0" t="0" r="0" b="0"/>
-            <wp:docPr id="1" name="Picture 1" descr="gd_it_logo"/>
+            <wp:docPr id="32" name="Picture 32" descr="MAXIMUS logo">
+              <a:hlinkClick xmlns:a="http://schemas.openxmlformats.org/drawingml/2006/main" r:id="rId8" tooltip="&quot;Home&quot;"/>
+            </wp:docPr>
             <wp:cNvGraphicFramePr>
               <a:graphicFrameLocks xmlns:a="http://schemas.openxmlformats.org/drawingml/2006/main" noChangeAspect="1"/>
             </wp:cNvGraphicFramePr>
@@ -31,13 +36,15 @@
               <a:graphicData uri="http://schemas.openxmlformats.org/drawingml/2006/picture">
                 <pic:pic xmlns:pic="http://schemas.openxmlformats.org/drawingml/2006/picture">
                   <pic:nvPicPr>
-                    <pic:cNvPr id="0" name="Picture 1" descr="gd_it_logo"/>
+                    <pic:cNvPr id="0" name="Picture 1" descr="MAXIMUS logo">
+                      <a:hlinkClick r:id="rId8" tooltip="&quot;Home&quot;"/>
+                    </pic:cNvPr>
                     <pic:cNvPicPr>
                       <a:picLocks noChangeAspect="1" noChangeArrowheads="1"/>
                     </pic:cNvPicPr>
                   </pic:nvPicPr>
                   <pic:blipFill>
-                    <a:blip r:embed="rId8">
+                    <a:blip r:embed="rId9">
                       <a:extLst>
                         <a:ext uri="{28A0092B-C50C-407E-A947-70E740481C1C}">
                           <a14:useLocalDpi xmlns:a14="http://schemas.microsoft.com/office/drawing/2010/main" val="0"/>
@@ -52,7 +59,7 @@
                   <pic:spPr bwMode="auto">
                     <a:xfrm>
                       <a:off x="0" y="0"/>
-                      <a:ext cx="5486400" cy="647700"/>
+                      <a:ext cx="2139101" cy="342257"/>
                     </a:xfrm>
                     <a:prstGeom prst="rect">
                       <a:avLst/>
@@ -88,7 +95,7 @@
     </w:p>
     <w:p>
       <w:pPr>
-        <w:jc w:val="right"/>
+        <w:jc w:val="center"/>
         <w:rPr>
           <w:rFonts w:ascii="Arial" w:hAnsi="Arial" w:cs="Arial"/>
           <w:sz w:val="32"/>
@@ -127,16 +134,14 @@
         </w:rPr>
         <w:t>Admin</w:t>
       </w:r>
-    </w:p>
-    <w:p>
-      <w:pPr>
-        <w:jc w:val="right"/>
+      <w:r>
         <w:rPr>
           <w:rFonts w:ascii="Arial" w:hAnsi="Arial" w:cs="Arial"/>
           <w:sz w:val="32"/>
           <w:szCs w:val="32"/>
         </w:rPr>
-      </w:pPr>
+        <w:t>_</w:t>
+      </w:r>
       <w:r>
         <w:rPr>
           <w:rFonts w:ascii="Arial" w:hAnsi="Arial" w:cs="Arial"/>
@@ -274,7 +279,7 @@
           </mc:Choice>
           <mc:Fallback>
             <w:pict>
-              <v:line w14:anchorId="1AA360D1" id="Line 12" o:spid="_x0000_s1026" style="position:absolute;z-index:251657728;visibility:visible;mso-wrap-style:square;mso-width-percent:0;mso-height-percent:0;mso-wrap-distance-left:9pt;mso-wrap-distance-top:0;mso-wrap-distance-right:9pt;mso-wrap-distance-bottom:0;mso-position-horizontal:absolute;mso-position-horizontal-relative:text;mso-position-vertical:absolute;mso-position-vertical-relative:text;mso-width-percent:0;mso-height-percent:0;mso-width-relative:page;mso-height-relative:page" from="367.2pt,33.3pt" to="439.25pt,33.35pt" o:gfxdata="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" o:allowincell="f">
+              <v:line w14:anchorId="545FC0A5" id="Line 12" o:spid="_x0000_s1026" style="position:absolute;z-index:251657728;visibility:visible;mso-wrap-style:square;mso-width-percent:0;mso-height-percent:0;mso-wrap-distance-left:9pt;mso-wrap-distance-top:0;mso-wrap-distance-right:9pt;mso-wrap-distance-bottom:0;mso-position-horizontal:absolute;mso-position-horizontal-relative:text;mso-position-vertical:absolute;mso-position-vertical-relative:text;mso-width-percent:0;mso-height-percent:0;mso-width-relative:page;mso-height-relative:page" from="367.2pt,33.3pt" to="439.25pt,33.35pt" o:gfxdata="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" o:allowincell="f">
                 <v:stroke startarrowwidth="narrow" startarrowlength="short" endarrowwidth="narrow" endarrowlength="short"/>
               </v:line>
             </w:pict>
@@ -362,7 +367,7 @@
           </mc:Choice>
           <mc:Fallback>
             <w:pict>
-              <v:line w14:anchorId="7923CDEB" id="Line 10" o:spid="_x0000_s1026" style="position:absolute;z-index:251656704;visibility:visible;mso-wrap-style:square;mso-width-percent:0;mso-height-percent:0;mso-wrap-distance-left:9pt;mso-wrap-distance-top:0;mso-wrap-distance-right:9pt;mso-wrap-distance-bottom:0;mso-position-horizontal:absolute;mso-position-horizontal-relative:text;mso-position-vertical:absolute;mso-position-vertical-relative:text;mso-width-percent:0;mso-height-percent:0;mso-width-relative:page;mso-height-relative:page" from="1in,33.3pt" to="266.45pt,33.35pt" o:gfxdata="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" o:allowincell="f">
+              <v:line w14:anchorId="56618295" id="Line 10" o:spid="_x0000_s1026" style="position:absolute;z-index:251656704;visibility:visible;mso-wrap-style:square;mso-width-percent:0;mso-height-percent:0;mso-wrap-distance-left:9pt;mso-wrap-distance-top:0;mso-wrap-distance-right:9pt;mso-wrap-distance-bottom:0;mso-position-horizontal:absolute;mso-position-horizontal-relative:text;mso-position-vertical:absolute;mso-position-vertical-relative:text;mso-width-percent:0;mso-height-percent:0;mso-width-relative:page;mso-height-relative:page" from="1in,33.3pt" to="266.45pt,33.35pt" o:gfxdata="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" o:allowincell="f">
                 <v:stroke startarrowwidth="narrow" startarrowlength="short" endarrowwidth="narrow" endarrowlength="short"/>
               </v:line>
             </w:pict>
@@ -578,7 +583,7 @@
           </mc:Choice>
           <mc:Fallback>
             <w:pict>
-              <v:line w14:anchorId="37460920" id="Line 14" o:spid="_x0000_s1026" style="position:absolute;z-index:251658752;visibility:visible;mso-wrap-style:square;mso-width-percent:0;mso-height-percent:0;mso-wrap-distance-left:9pt;mso-wrap-distance-top:0;mso-wrap-distance-right:9pt;mso-wrap-distance-bottom:0;mso-position-horizontal:absolute;mso-position-horizontal-relative:text;mso-position-vertical:absolute;mso-position-vertical-relative:text;mso-width-percent:0;mso-height-percent:0;mso-width-relative:page;mso-height-relative:page" from="76.05pt,2pt" to="270.45pt,2pt" o:gfxdata="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" o:allowincell="f">
+              <v:line w14:anchorId="2127A30B" id="Line 14" o:spid="_x0000_s1026" style="position:absolute;z-index:251658752;visibility:visible;mso-wrap-style:square;mso-width-percent:0;mso-height-percent:0;mso-wrap-distance-left:9pt;mso-wrap-distance-top:0;mso-wrap-distance-right:9pt;mso-wrap-distance-bottom:0;mso-position-horizontal:absolute;mso-position-horizontal-relative:text;mso-position-vertical:absolute;mso-position-vertical-relative:text;mso-width-percent:0;mso-height-percent:0;mso-width-relative:page;mso-height-relative:page" from="76.05pt,2pt" to="270.45pt,2pt" o:gfxdata="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" o:allowincell="f">
                 <v:stroke startarrowwidth="narrow" startarrowlength="short" endarrowwidth="narrow" endarrowlength="short"/>
               </v:line>
             </w:pict>
@@ -1307,14 +1312,12 @@
                 <w:sz w:val="20"/>
               </w:rPr>
             </w:pPr>
-            <w:ins w:id="0" w:author="Huang, Lili" w:date="2018-09-04T08:45:00Z">
-              <w:r>
-                <w:rPr>
-                  <w:sz w:val="20"/>
-                </w:rPr>
-                <w:t>09/04/2018</w:t>
-              </w:r>
-            </w:ins>
+            <w:r>
+              <w:rPr>
+                <w:sz w:val="20"/>
+              </w:rPr>
+              <w:t>09/04/2018</w:t>
+            </w:r>
           </w:p>
         </w:tc>
         <w:tc>
@@ -1337,45 +1340,41 @@
                 <w:sz w:val="20"/>
               </w:rPr>
             </w:pPr>
-            <w:ins w:id="1" w:author="Huang, Lili" w:date="2018-09-04T08:45:00Z">
-              <w:r>
-                <w:rPr>
-                  <w:color w:val="000000"/>
-                  <w:sz w:val="20"/>
-                </w:rPr>
-                <w:t xml:space="preserve">TFS 11984 </w:t>
-              </w:r>
-              <w:r>
-                <w:rPr>
-                  <w:color w:val="000000"/>
-                  <w:sz w:val="20"/>
-                </w:rPr>
-                <w:t>–</w:t>
-              </w:r>
-              <w:r>
-                <w:rPr>
-                  <w:color w:val="000000"/>
-                  <w:sz w:val="20"/>
-                </w:rPr>
-                <w:t xml:space="preserve"> </w:t>
-              </w:r>
-              <w:r>
-                <w:rPr>
-                  <w:color w:val="000000"/>
-                  <w:sz w:val="20"/>
-                </w:rPr>
-                <w:t>Include a link to eCL share point site</w:t>
-              </w:r>
-            </w:ins>
-            <w:ins w:id="2" w:author="Huang, Lili" w:date="2018-09-04T08:46:00Z">
-              <w:r>
-                <w:rPr>
-                  <w:color w:val="000000"/>
-                  <w:sz w:val="20"/>
-                </w:rPr>
-                <w:t xml:space="preserve"> to report issues</w:t>
-              </w:r>
-            </w:ins>
+            <w:r>
+              <w:rPr>
+                <w:color w:val="000000"/>
+                <w:sz w:val="20"/>
+              </w:rPr>
+              <w:t xml:space="preserve">TFS 11984 </w:t>
+            </w:r>
+            <w:r>
+              <w:rPr>
+                <w:color w:val="000000"/>
+                <w:sz w:val="20"/>
+              </w:rPr>
+              <w:t>–</w:t>
+            </w:r>
+            <w:r>
+              <w:rPr>
+                <w:color w:val="000000"/>
+                <w:sz w:val="20"/>
+              </w:rPr>
+              <w:t xml:space="preserve"> </w:t>
+            </w:r>
+            <w:r>
+              <w:rPr>
+                <w:color w:val="000000"/>
+                <w:sz w:val="20"/>
+              </w:rPr>
+              <w:t>Include a link to eCL share point site</w:t>
+            </w:r>
+            <w:r>
+              <w:rPr>
+                <w:color w:val="000000"/>
+                <w:sz w:val="20"/>
+              </w:rPr>
+              <w:t xml:space="preserve"> to report issues</w:t>
+            </w:r>
           </w:p>
         </w:tc>
         <w:tc>
@@ -1397,14 +1396,12 @@
                 <w:sz w:val="20"/>
               </w:rPr>
             </w:pPr>
-            <w:ins w:id="3" w:author="Huang, Lili" w:date="2018-09-04T08:46:00Z">
-              <w:r>
-                <w:rPr>
-                  <w:sz w:val="20"/>
-                </w:rPr>
-                <w:t>Lili Huang</w:t>
-              </w:r>
-            </w:ins>
+            <w:r>
+              <w:rPr>
+                <w:sz w:val="20"/>
+              </w:rPr>
+              <w:t>Lili Huang</w:t>
+            </w:r>
           </w:p>
         </w:tc>
       </w:tr>
@@ -1425,9 +1422,17 @@
               <w:ind w:left="0"/>
               <w:jc w:val="left"/>
               <w:rPr>
+                <w:rFonts w:ascii="dashboard" w:hAnsi="dashboard"/>
                 <w:sz w:val="20"/>
               </w:rPr>
             </w:pPr>
+            <w:r>
+              <w:rPr>
+                <w:rFonts w:ascii="dashboard" w:hAnsi="dashboard"/>
+                <w:sz w:val="20"/>
+              </w:rPr>
+              <w:t>07/24/2020</w:t>
+            </w:r>
           </w:p>
         </w:tc>
         <w:tc>
@@ -1450,6 +1455,13 @@
                 <w:sz w:val="20"/>
               </w:rPr>
             </w:pPr>
+            <w:r>
+              <w:rPr>
+                <w:color w:val="000000"/>
+                <w:sz w:val="20"/>
+              </w:rPr>
+              <w:t>TFS 17803 – GDIT to MAXIMUS</w:t>
+            </w:r>
           </w:p>
         </w:tc>
         <w:tc>
@@ -1471,6 +1483,12 @@
                 <w:sz w:val="20"/>
               </w:rPr>
             </w:pPr>
+            <w:r>
+              <w:rPr>
+                <w:sz w:val="20"/>
+              </w:rPr>
+              <w:t>Lili Huang</w:t>
+            </w:r>
           </w:p>
         </w:tc>
       </w:tr>
@@ -1709,8 +1727,6 @@
         </w:rPr>
       </w:pPr>
     </w:p>
-    <w:bookmarkStart w:id="4" w:name="_GoBack"/>
-    <w:bookmarkEnd w:id="4"/>
     <w:p>
       <w:pPr>
         <w:pStyle w:val="TOC2"/>
@@ -9793,7 +9809,7 @@
           <w:szCs w:val="24"/>
         </w:rPr>
       </w:pPr>
-      <w:bookmarkStart w:id="5" w:name="_Toc523814945"/>
+      <w:bookmarkStart w:id="0" w:name="_Toc523814945"/>
       <w:r>
         <w:rPr>
           <w:b/>
@@ -9803,7 +9819,7 @@
         <w:lastRenderedPageBreak/>
         <w:t>Description</w:t>
       </w:r>
-      <w:bookmarkEnd w:id="5"/>
+      <w:bookmarkEnd w:id="0"/>
       <w:r>
         <w:rPr>
           <w:b/>
@@ -10257,7 +10273,7 @@
           <w:szCs w:val="24"/>
         </w:rPr>
       </w:pPr>
-      <w:bookmarkStart w:id="6" w:name="_Toc523814946"/>
+      <w:bookmarkStart w:id="1" w:name="_Toc523814946"/>
       <w:r>
         <w:rPr>
           <w:b/>
@@ -10266,7 +10282,7 @@
         </w:rPr>
         <w:t>Views</w:t>
       </w:r>
-      <w:bookmarkEnd w:id="6"/>
+      <w:bookmarkEnd w:id="1"/>
     </w:p>
     <w:p>
       <w:pPr>
@@ -10282,11 +10298,11 @@
         <w:adjustRightInd w:val="0"/>
         <w:outlineLvl w:val="1"/>
       </w:pPr>
-      <w:bookmarkStart w:id="7" w:name="_Toc523814947"/>
+      <w:bookmarkStart w:id="2" w:name="_Toc523814947"/>
       <w:r>
         <w:t>Home page (Views\Share\Index.cshtm)</w:t>
       </w:r>
-      <w:bookmarkEnd w:id="7"/>
+      <w:bookmarkEnd w:id="2"/>
     </w:p>
     <w:p>
       <w:pPr>
@@ -10299,14 +10315,14 @@
         <w:adjustRightInd w:val="0"/>
         <w:outlineLvl w:val="1"/>
       </w:pPr>
-      <w:bookmarkStart w:id="8" w:name="_Toc523814948"/>
+      <w:bookmarkStart w:id="3" w:name="_Toc523814948"/>
       <w:r>
         <w:t>Layout page</w:t>
       </w:r>
       <w:r>
         <w:t xml:space="preserve"> (Views\Share\_Layout.cshtml)</w:t>
       </w:r>
-      <w:bookmarkEnd w:id="8"/>
+      <w:bookmarkEnd w:id="3"/>
     </w:p>
     <w:p>
       <w:pPr>
@@ -10328,11 +10344,11 @@
         <w:adjustRightInd w:val="0"/>
         <w:outlineLvl w:val="1"/>
       </w:pPr>
-      <w:bookmarkStart w:id="9" w:name="_Toc523814949"/>
+      <w:bookmarkStart w:id="4" w:name="_Toc523814949"/>
       <w:r>
         <w:t>Screenshot</w:t>
       </w:r>
-      <w:bookmarkEnd w:id="9"/>
+      <w:bookmarkEnd w:id="4"/>
     </w:p>
     <w:p>
       <w:pPr>
@@ -10349,116 +10365,59 @@
         <w:adjustRightInd w:val="0"/>
         <w:ind w:left="115"/>
       </w:pPr>
-      <w:del w:id="10" w:author="Huang, Lili" w:date="2018-09-04T08:49:00Z">
-        <w:r>
-          <w:rPr>
-            <w:noProof/>
-          </w:rPr>
-          <w:drawing>
-            <wp:inline distT="0" distB="0" distL="0" distR="0">
-              <wp:extent cx="5791200" cy="403860"/>
-              <wp:effectExtent l="0" t="0" r="0" b="0"/>
-              <wp:docPr id="2" name="Picture 2"/>
-              <wp:cNvGraphicFramePr>
-                <a:graphicFrameLocks xmlns:a="http://schemas.openxmlformats.org/drawingml/2006/main" noChangeAspect="1"/>
-              </wp:cNvGraphicFramePr>
-              <a:graphic xmlns:a="http://schemas.openxmlformats.org/drawingml/2006/main">
-                <a:graphicData uri="http://schemas.openxmlformats.org/drawingml/2006/picture">
-                  <pic:pic xmlns:pic="http://schemas.openxmlformats.org/drawingml/2006/picture">
-                    <pic:nvPicPr>
-                      <pic:cNvPr id="0" name="Picture 1"/>
-                      <pic:cNvPicPr>
-                        <a:picLocks noChangeAspect="1" noChangeArrowheads="1"/>
-                      </pic:cNvPicPr>
-                    </pic:nvPicPr>
-                    <pic:blipFill>
-                      <a:blip r:embed="rId9" cstate="print">
-                        <a:extLst>
-                          <a:ext uri="{28A0092B-C50C-407E-A947-70E740481C1C}">
-                            <a14:useLocalDpi xmlns:a14="http://schemas.microsoft.com/office/drawing/2010/main" val="0"/>
-                          </a:ext>
-                        </a:extLst>
-                      </a:blip>
-                      <a:srcRect/>
-                      <a:stretch>
-                        <a:fillRect/>
-                      </a:stretch>
-                    </pic:blipFill>
-                    <pic:spPr bwMode="auto">
-                      <a:xfrm>
-                        <a:off x="0" y="0"/>
-                        <a:ext cx="5791200" cy="403860"/>
-                      </a:xfrm>
-                      <a:prstGeom prst="rect">
-                        <a:avLst/>
-                      </a:prstGeom>
+      <w:r>
+        <w:rPr>
+          <w:noProof/>
+        </w:rPr>
+        <w:drawing>
+          <wp:inline distT="0" distB="0" distL="0" distR="0">
+            <wp:extent cx="5486400" cy="160020"/>
+            <wp:effectExtent l="0" t="0" r="0" b="0"/>
+            <wp:docPr id="4" name="Picture 4"/>
+            <wp:cNvGraphicFramePr>
+              <a:graphicFrameLocks xmlns:a="http://schemas.openxmlformats.org/drawingml/2006/main" noChangeAspect="1"/>
+            </wp:cNvGraphicFramePr>
+            <a:graphic xmlns:a="http://schemas.openxmlformats.org/drawingml/2006/main">
+              <a:graphicData uri="http://schemas.openxmlformats.org/drawingml/2006/picture">
+                <pic:pic xmlns:pic="http://schemas.openxmlformats.org/drawingml/2006/picture">
+                  <pic:nvPicPr>
+                    <pic:cNvPr id="0" name="Picture 1"/>
+                    <pic:cNvPicPr>
+                      <a:picLocks noChangeAspect="1" noChangeArrowheads="1"/>
+                    </pic:cNvPicPr>
+                  </pic:nvPicPr>
+                  <pic:blipFill>
+                    <a:blip r:embed="rId10" cstate="print">
+                      <a:extLst>
+                        <a:ext uri="{28A0092B-C50C-407E-A947-70E740481C1C}">
+                          <a14:useLocalDpi xmlns:a14="http://schemas.microsoft.com/office/drawing/2010/main" val="0"/>
+                        </a:ext>
+                      </a:extLst>
+                    </a:blip>
+                    <a:srcRect/>
+                    <a:stretch>
+                      <a:fillRect/>
+                    </a:stretch>
+                  </pic:blipFill>
+                  <pic:spPr bwMode="auto">
+                    <a:xfrm>
+                      <a:off x="0" y="0"/>
+                      <a:ext cx="5486400" cy="160020"/>
+                    </a:xfrm>
+                    <a:prstGeom prst="rect">
+                      <a:avLst/>
+                    </a:prstGeom>
+                    <a:noFill/>
+                    <a:ln>
                       <a:noFill/>
-                      <a:ln>
-                        <a:noFill/>
-                      </a:ln>
-                    </pic:spPr>
-                  </pic:pic>
-                </a:graphicData>
-              </a:graphic>
-            </wp:inline>
-          </w:drawing>
-        </w:r>
-      </w:del>
-      <w:ins w:id="11" w:author="Huang, Lili" w:date="2018-09-04T08:49:00Z">
-        <w:r>
-          <w:rPr>
-            <w:noProof/>
-          </w:rPr>
-          <w:drawing>
-            <wp:inline distT="0" distB="0" distL="0" distR="0">
-              <wp:extent cx="5486400" cy="160020"/>
-              <wp:effectExtent l="0" t="0" r="0" b="0"/>
-              <wp:docPr id="4" name="Picture 4"/>
-              <wp:cNvGraphicFramePr>
-                <a:graphicFrameLocks xmlns:a="http://schemas.openxmlformats.org/drawingml/2006/main" noChangeAspect="1"/>
-              </wp:cNvGraphicFramePr>
-              <a:graphic xmlns:a="http://schemas.openxmlformats.org/drawingml/2006/main">
-                <a:graphicData uri="http://schemas.openxmlformats.org/drawingml/2006/picture">
-                  <pic:pic xmlns:pic="http://schemas.openxmlformats.org/drawingml/2006/picture">
-                    <pic:nvPicPr>
-                      <pic:cNvPr id="0" name="Picture 1"/>
-                      <pic:cNvPicPr>
-                        <a:picLocks noChangeAspect="1" noChangeArrowheads="1"/>
-                      </pic:cNvPicPr>
-                    </pic:nvPicPr>
-                    <pic:blipFill>
-                      <a:blip r:embed="rId10" cstate="print">
-                        <a:extLst>
-                          <a:ext uri="{28A0092B-C50C-407E-A947-70E740481C1C}">
-                            <a14:useLocalDpi xmlns:a14="http://schemas.microsoft.com/office/drawing/2010/main" val="0"/>
-                          </a:ext>
-                        </a:extLst>
-                      </a:blip>
-                      <a:srcRect/>
-                      <a:stretch>
-                        <a:fillRect/>
-                      </a:stretch>
-                    </pic:blipFill>
-                    <pic:spPr bwMode="auto">
-                      <a:xfrm>
-                        <a:off x="0" y="0"/>
-                        <a:ext cx="5486400" cy="160020"/>
-                      </a:xfrm>
-                      <a:prstGeom prst="rect">
-                        <a:avLst/>
-                      </a:prstGeom>
-                      <a:noFill/>
-                      <a:ln>
-                        <a:noFill/>
-                      </a:ln>
-                    </pic:spPr>
-                  </pic:pic>
-                </a:graphicData>
-              </a:graphic>
-            </wp:inline>
-          </w:drawing>
-        </w:r>
-      </w:ins>
+                    </a:ln>
+                  </pic:spPr>
+                </pic:pic>
+              </a:graphicData>
+            </a:graphic>
+          </wp:inline>
+        </w:drawing>
+      </w:r>
     </w:p>
     <w:p>
       <w:pPr>
@@ -10480,11 +10439,11 @@
         <w:adjustRightInd w:val="0"/>
         <w:outlineLvl w:val="1"/>
       </w:pPr>
-      <w:bookmarkStart w:id="12" w:name="_Toc523814950"/>
+      <w:bookmarkStart w:id="5" w:name="_Toc523814950"/>
       <w:r>
         <w:t>Links to other modules</w:t>
       </w:r>
-      <w:bookmarkEnd w:id="12"/>
+      <w:bookmarkEnd w:id="5"/>
     </w:p>
     <w:tbl>
       <w:tblPr>
@@ -10839,11 +10798,9 @@
                 <w:tab w:val="num" w:pos="2880"/>
               </w:tabs>
             </w:pPr>
-            <w:ins w:id="13" w:author="Huang, Lili" w:date="2018-09-04T08:57:00Z">
-              <w:r>
-                <w:t>Help</w:t>
-              </w:r>
-            </w:ins>
+            <w:r>
+              <w:t>Help</w:t>
+            </w:r>
           </w:p>
         </w:tc>
         <w:tc>
@@ -10851,35 +10808,18 @@
             <w:tcW w:w="6750" w:type="dxa"/>
           </w:tcPr>
           <w:p>
-            <w:pPr>
-              <w:rPr>
-                <w:ins w:id="14" w:author="Huang, Lili" w:date="2018-09-04T08:57:00Z"/>
-              </w:rPr>
-            </w:pPr>
-            <w:ins w:id="15" w:author="Huang, Lili" w:date="2018-09-04T08:57:00Z">
-              <w:r>
-                <w:t>Dropdown menu displays with the following link:</w:t>
-              </w:r>
-            </w:ins>
+            <w:r>
+              <w:t>Dropdown menu displays with the following link:</w:t>
+            </w:r>
           </w:p>
           <w:p>
-            <w:ins w:id="16" w:author="Huang, Lili" w:date="2018-09-04T08:57:00Z">
-              <w:r>
-                <w:t xml:space="preserve">Report an eCL System Issue </w:t>
-              </w:r>
-            </w:ins>
-            <w:ins w:id="17" w:author="Huang, Lili" w:date="2018-09-04T08:58:00Z">
-              <w:r>
-                <w:t>…</w:t>
-              </w:r>
-            </w:ins>
+            <w:r>
+              <w:t>Report an eCL System Issue …</w:t>
+            </w:r>
           </w:p>
         </w:tc>
       </w:tr>
       <w:tr>
-        <w:trPr>
-          <w:ins w:id="18" w:author="Huang, Lili" w:date="2018-09-04T08:49:00Z"/>
-        </w:trPr>
         <w:tc>
           <w:tcPr>
             <w:tcW w:w="2430" w:type="dxa"/>
@@ -10890,15 +10830,7 @@
               <w:tabs>
                 <w:tab w:val="num" w:pos="2880"/>
               </w:tabs>
-              <w:rPr>
-                <w:ins w:id="19" w:author="Huang, Lili" w:date="2018-09-04T08:49:00Z"/>
-              </w:rPr>
             </w:pPr>
-            <w:del w:id="20" w:author="Huang, Lili" w:date="2018-09-04T08:58:00Z">
-              <w:r>
-                <w:delText xml:space="preserve"> | </w:delText>
-              </w:r>
-            </w:del>
             <w:r>
               <w:t>Report an eCL System Issue …</w:t>
             </w:r>
@@ -10909,40 +10841,23 @@
             <w:tcW w:w="6750" w:type="dxa"/>
           </w:tcPr>
           <w:p>
-            <w:pPr>
+            <w:r>
+              <w:t xml:space="preserve">Redirect to </w:t>
+            </w:r>
+          </w:p>
+          <w:p>
+            <w:r>
               <w:rPr>
-                <w:ins w:id="21" w:author="Huang, Lili" w:date="2018-09-04T08:49:00Z"/>
+                <w:rFonts w:ascii="Consolas" w:hAnsi="Consolas" w:cs="Consolas"/>
+                <w:color w:val="A31515"/>
+                <w:sz w:val="19"/>
+                <w:szCs w:val="19"/>
               </w:rPr>
-            </w:pPr>
-            <w:ins w:id="22" w:author="Huang, Lili" w:date="2018-09-04T08:50:00Z">
-              <w:r>
-                <w:t xml:space="preserve">Redirect to </w:t>
-              </w:r>
-              <w:r>
-                <w:fldChar w:fldCharType="begin"/>
-              </w:r>
-              <w:r>
-                <w:instrText xml:space="preserve"> HYPERLINK "</w:instrText>
-              </w:r>
-              <w:r>
-                <w:instrText>https://cco.gdit.com/Resources/eCoaching/QSS/SitePages/Issue%20Tracker.aspx</w:instrText>
-              </w:r>
-              <w:r>
-                <w:instrText xml:space="preserve">" </w:instrText>
-              </w:r>
-              <w:r>
-                <w:fldChar w:fldCharType="separate"/>
-              </w:r>
-              <w:r>
-                <w:rPr>
-                  <w:rStyle w:val="Hyperlink"/>
-                </w:rPr>
-                <w:t>https://cco.gdit.com/Resources/eCoaching/QSS/SitePages/Issue%20Tracker.aspx</w:t>
-              </w:r>
-              <w:r>
-                <w:fldChar w:fldCharType="end"/>
-              </w:r>
-            </w:ins>
+              <w:t>https://maximus365.sharepoint.com/sites/CCO/Resources/eCoaching/QSS/SitePages/Issue%20Tracker.aspx</w:t>
+            </w:r>
+            <w:r>
+              <w:t xml:space="preserve"> </w:t>
+            </w:r>
           </w:p>
         </w:tc>
       </w:tr>
@@ -10978,7 +10893,7 @@
           <w:szCs w:val="24"/>
         </w:rPr>
       </w:pPr>
-      <w:bookmarkStart w:id="23" w:name="_Toc523814951"/>
+      <w:bookmarkStart w:id="6" w:name="_Toc523814951"/>
       <w:r>
         <w:rPr>
           <w:b/>
@@ -10987,7 +10902,7 @@
         </w:rPr>
         <w:t>Controllers</w:t>
       </w:r>
-      <w:bookmarkEnd w:id="23"/>
+      <w:bookmarkEnd w:id="6"/>
     </w:p>
     <w:p>
       <w:pPr>
@@ -11003,14 +10918,14 @@
         <w:adjustRightInd w:val="0"/>
         <w:outlineLvl w:val="1"/>
       </w:pPr>
-      <w:bookmarkStart w:id="24" w:name="_Toc523814952"/>
+      <w:bookmarkStart w:id="7" w:name="_Toc523814952"/>
       <w:r>
         <w:t>Base</w:t>
       </w:r>
       <w:r>
         <w:t>Controller.cs</w:t>
       </w:r>
-      <w:bookmarkEnd w:id="24"/>
+      <w:bookmarkEnd w:id="7"/>
     </w:p>
     <w:p>
       <w:pPr>
@@ -11023,11 +10938,11 @@
         <w:adjustRightInd w:val="0"/>
         <w:outlineLvl w:val="1"/>
       </w:pPr>
-      <w:bookmarkStart w:id="25" w:name="_Toc523814953"/>
+      <w:bookmarkStart w:id="8" w:name="_Toc523814953"/>
       <w:r>
         <w:t>OnException</w:t>
       </w:r>
-      <w:bookmarkEnd w:id="25"/>
+      <w:bookmarkEnd w:id="8"/>
     </w:p>
     <w:p>
       <w:pPr>
@@ -11070,11 +10985,11 @@
         <w:adjustRightInd w:val="0"/>
         <w:outlineLvl w:val="1"/>
       </w:pPr>
-      <w:bookmarkStart w:id="26" w:name="_Toc523814954"/>
+      <w:bookmarkStart w:id="9" w:name="_Toc523814954"/>
       <w:r>
         <w:t>GetUserFromSession</w:t>
       </w:r>
-      <w:bookmarkEnd w:id="26"/>
+      <w:bookmarkEnd w:id="9"/>
     </w:p>
     <w:p>
       <w:pPr>
@@ -11106,11 +11021,11 @@
         <w:adjustRightInd w:val="0"/>
         <w:outlineLvl w:val="1"/>
       </w:pPr>
-      <w:bookmarkStart w:id="27" w:name="_Toc523814955"/>
+      <w:bookmarkStart w:id="10" w:name="_Toc523814955"/>
       <w:r>
         <w:t>IsAccessAllowed</w:t>
       </w:r>
-      <w:bookmarkEnd w:id="27"/>
+      <w:bookmarkEnd w:id="10"/>
     </w:p>
     <w:p>
       <w:pPr>
@@ -11145,11 +11060,11 @@
         <w:adjustRightInd w:val="0"/>
         <w:outlineLvl w:val="1"/>
       </w:pPr>
-      <w:bookmarkStart w:id="28" w:name="_Toc523814956"/>
+      <w:bookmarkStart w:id="11" w:name="_Toc523814956"/>
       <w:r>
         <w:t>ErrorController.cs</w:t>
       </w:r>
-      <w:bookmarkEnd w:id="28"/>
+      <w:bookmarkEnd w:id="11"/>
     </w:p>
     <w:p>
       <w:pPr>
@@ -11162,11 +11077,11 @@
         <w:adjustRightInd w:val="0"/>
         <w:outlineLvl w:val="1"/>
       </w:pPr>
-      <w:bookmarkStart w:id="29" w:name="_Toc523814957"/>
+      <w:bookmarkStart w:id="12" w:name="_Toc523814957"/>
       <w:r>
         <w:t>Index – Http Get</w:t>
       </w:r>
-      <w:bookmarkEnd w:id="29"/>
+      <w:bookmarkEnd w:id="12"/>
     </w:p>
     <w:p>
       <w:pPr>
@@ -11205,11 +11120,11 @@
         <w:adjustRightInd w:val="0"/>
         <w:outlineLvl w:val="1"/>
       </w:pPr>
-      <w:bookmarkStart w:id="30" w:name="_Toc523814958"/>
+      <w:bookmarkStart w:id="13" w:name="_Toc523814958"/>
       <w:r>
         <w:t>HomeController.cs</w:t>
       </w:r>
-      <w:bookmarkEnd w:id="30"/>
+      <w:bookmarkEnd w:id="13"/>
     </w:p>
     <w:p>
       <w:pPr>
@@ -11222,7 +11137,7 @@
         <w:adjustRightInd w:val="0"/>
         <w:outlineLvl w:val="1"/>
       </w:pPr>
-      <w:bookmarkStart w:id="31" w:name="_Toc523814959"/>
+      <w:bookmarkStart w:id="14" w:name="_Toc523814959"/>
       <w:r>
         <w:t>Index</w:t>
       </w:r>
@@ -11232,7 +11147,7 @@
       <w:r>
         <w:t>– Http Get</w:t>
       </w:r>
-      <w:bookmarkEnd w:id="31"/>
+      <w:bookmarkEnd w:id="14"/>
     </w:p>
     <w:p>
       <w:pPr>
@@ -11406,14 +11321,14 @@
         <w:adjustRightInd w:val="0"/>
         <w:outlineLvl w:val="1"/>
       </w:pPr>
-      <w:bookmarkStart w:id="32" w:name="_Toc523814960"/>
+      <w:bookmarkStart w:id="15" w:name="_Toc523814960"/>
       <w:r>
         <w:t>UnauthorizedController</w:t>
       </w:r>
       <w:r>
         <w:t>.cs</w:t>
       </w:r>
-      <w:bookmarkEnd w:id="32"/>
+      <w:bookmarkEnd w:id="15"/>
     </w:p>
     <w:p>
       <w:pPr>
@@ -11426,11 +11341,11 @@
         <w:adjustRightInd w:val="0"/>
         <w:outlineLvl w:val="1"/>
       </w:pPr>
-      <w:bookmarkStart w:id="33" w:name="_Toc523814961"/>
+      <w:bookmarkStart w:id="16" w:name="_Toc523814961"/>
       <w:r>
         <w:t>Index – Http Get</w:t>
       </w:r>
-      <w:bookmarkEnd w:id="33"/>
+      <w:bookmarkEnd w:id="16"/>
     </w:p>
     <w:p>
       <w:pPr>
@@ -11438,9 +11353,6 @@
         <w:autoSpaceDN w:val="0"/>
         <w:adjustRightInd w:val="0"/>
         <w:ind w:left="1224"/>
-        <w:rPr>
-          <w:ins w:id="34" w:author="Huang, Lili" w:date="2018-09-04T08:51:00Z"/>
-        </w:rPr>
       </w:pPr>
       <w:r>
         <w:t>Abandon session and display unauthorized page</w:t>
@@ -11470,20 +11382,15 @@
         <w:autoSpaceDN w:val="0"/>
         <w:adjustRightInd w:val="0"/>
         <w:outlineLvl w:val="1"/>
-        <w:rPr>
-          <w:ins w:id="35" w:author="Huang, Lili" w:date="2018-09-04T08:51:00Z"/>
-        </w:rPr>
-      </w:pPr>
-      <w:bookmarkStart w:id="36" w:name="_Toc523814962"/>
-      <w:ins w:id="37" w:author="Huang, Lili" w:date="2018-09-04T08:51:00Z">
-        <w:r>
-          <w:t>HelpController</w:t>
-        </w:r>
-        <w:r>
-          <w:t>.cs</w:t>
-        </w:r>
-        <w:bookmarkEnd w:id="36"/>
-      </w:ins>
+      </w:pPr>
+      <w:bookmarkStart w:id="17" w:name="_Toc523814962"/>
+      <w:r>
+        <w:t>HelpController</w:t>
+      </w:r>
+      <w:r>
+        <w:t>.cs</w:t>
+      </w:r>
+      <w:bookmarkEnd w:id="17"/>
     </w:p>
     <w:p>
       <w:pPr>
@@ -11495,94 +11402,61 @@
         <w:autoSpaceDN w:val="0"/>
         <w:adjustRightInd w:val="0"/>
         <w:outlineLvl w:val="1"/>
+      </w:pPr>
+      <w:bookmarkStart w:id="18" w:name="_Toc523814963"/>
+      <w:r>
+        <w:t>ReportIssue – Http Get</w:t>
+      </w:r>
+      <w:bookmarkEnd w:id="18"/>
+    </w:p>
+    <w:p>
+      <w:pPr>
+        <w:tabs>
+          <w:tab w:val="num" w:pos="1080"/>
+        </w:tabs>
+        <w:autoSpaceDE w:val="0"/>
+        <w:autoSpaceDN w:val="0"/>
+        <w:adjustRightInd w:val="0"/>
+        <w:ind w:left="792"/>
+      </w:pPr>
+      <w:r>
+        <w:tab/>
+        <w:t xml:space="preserve">   </w:t>
+      </w:r>
+      <w:r>
+        <w:t xml:space="preserve">Redirect to </w:t>
+      </w:r>
+      <w:r>
+        <w:t xml:space="preserve"> </w:t>
+      </w:r>
+      <w:r>
+        <w:t xml:space="preserve">   </w:t>
+      </w:r>
+      <w:hyperlink r:id="rId11" w:history="1">
+        <w:r>
+          <w:rPr>
+            <w:rStyle w:val="Hyperlink"/>
+            <w:rFonts w:ascii="Consolas" w:hAnsi="Consolas" w:cs="Consolas"/>
+            <w:sz w:val="19"/>
+            <w:szCs w:val="19"/>
+          </w:rPr>
+          <w:t>https://maximus365.sharepoint.com/sites/CCO/Resources/eCoaching/QSS/SitePages/Issue%20Tracker.aspx</w:t>
+        </w:r>
+      </w:hyperlink>
+      <w:r>
         <w:rPr>
-          <w:ins w:id="38" w:author="Huang, Lili" w:date="2018-09-04T08:51:00Z"/>
+          <w:rFonts w:ascii="Consolas" w:hAnsi="Consolas" w:cs="Consolas"/>
+          <w:color w:val="A31515"/>
+          <w:sz w:val="19"/>
+          <w:szCs w:val="19"/>
         </w:rPr>
-      </w:pPr>
-      <w:bookmarkStart w:id="39" w:name="_Toc523814963"/>
-      <w:ins w:id="40" w:author="Huang, Lili" w:date="2018-09-04T08:51:00Z">
-        <w:r>
-          <w:t>ReportIssue – Http Get</w:t>
-        </w:r>
-        <w:bookmarkEnd w:id="39"/>
-      </w:ins>
-    </w:p>
-    <w:p>
-      <w:pPr>
-        <w:tabs>
-          <w:tab w:val="num" w:pos="1080"/>
-        </w:tabs>
-        <w:autoSpaceDE w:val="0"/>
-        <w:autoSpaceDN w:val="0"/>
-        <w:adjustRightInd w:val="0"/>
-        <w:ind w:left="792"/>
-        <w:rPr>
-          <w:ins w:id="41" w:author="Huang, Lili" w:date="2018-09-04T08:51:00Z"/>
-        </w:rPr>
-        <w:pPrChange w:id="42" w:author="Huang, Lili" w:date="2018-09-04T08:51:00Z">
-          <w:pPr>
-            <w:numPr>
-              <w:ilvl w:val="1"/>
-              <w:numId w:val="1"/>
-            </w:numPr>
-            <w:tabs>
-              <w:tab w:val="num" w:pos="792"/>
-              <w:tab w:val="num" w:pos="1080"/>
-            </w:tabs>
-            <w:autoSpaceDE w:val="0"/>
-            <w:autoSpaceDN w:val="0"/>
-            <w:adjustRightInd w:val="0"/>
-            <w:ind w:left="792" w:hanging="432"/>
-            <w:outlineLvl w:val="1"/>
-          </w:pPr>
-        </w:pPrChange>
-      </w:pPr>
-      <w:ins w:id="43" w:author="Huang, Lili" w:date="2018-09-04T08:52:00Z">
-        <w:r>
-          <w:tab/>
-          <w:t xml:space="preserve">   </w:t>
-        </w:r>
-      </w:ins>
-      <w:ins w:id="44" w:author="Huang, Lili" w:date="2018-09-04T08:51:00Z">
-        <w:r>
-          <w:t xml:space="preserve">Redirect to </w:t>
-        </w:r>
-      </w:ins>
-      <w:ins w:id="45" w:author="Huang, Lili" w:date="2018-09-04T08:52:00Z">
-        <w:r>
-          <w:t xml:space="preserve"> </w:t>
-        </w:r>
-        <w:r>
-          <w:t xml:space="preserve">   </w:t>
-        </w:r>
-        <w:r>
-          <w:fldChar w:fldCharType="begin"/>
-        </w:r>
-        <w:r>
-          <w:instrText xml:space="preserve"> HYPERLINK "</w:instrText>
-        </w:r>
-        <w:r>
-          <w:instrText>https://cco.gdit.com/Resources/eCoaching/QSS/SitePages/Issue%20Tracker.aspx</w:instrText>
-        </w:r>
-        <w:r>
-          <w:instrText xml:space="preserve">" </w:instrText>
-        </w:r>
-        <w:r>
-          <w:fldChar w:fldCharType="separate"/>
-        </w:r>
-        <w:r>
-          <w:rPr>
-            <w:rStyle w:val="Hyperlink"/>
-          </w:rPr>
-          <w:t>https://cco.gdit.com/Resources/eCoaching/QSS/SitePages/Issue%20Tracker.aspx</w:t>
-        </w:r>
-        <w:r>
-          <w:fldChar w:fldCharType="end"/>
-        </w:r>
-        <w:r>
-          <w:t xml:space="preserve"> in a separate browser tab.</w:t>
-        </w:r>
-      </w:ins>
+        <w:t xml:space="preserve"> </w:t>
+      </w:r>
+      <w:bookmarkStart w:id="19" w:name="_GoBack"/>
+      <w:bookmarkEnd w:id="19"/>
+      <w:r>
+        <w:t>in a separate browser tab.</w:t>
+      </w:r>
     </w:p>
     <w:p>
       <w:pPr>
@@ -11615,7 +11489,7 @@
           <w:szCs w:val="24"/>
         </w:rPr>
       </w:pPr>
-      <w:bookmarkStart w:id="46" w:name="_Toc523814964"/>
+      <w:bookmarkStart w:id="20" w:name="_Toc523814964"/>
       <w:r>
         <w:rPr>
           <w:b/>
@@ -11624,7 +11498,7 @@
         </w:rPr>
         <w:t>Extensions</w:t>
       </w:r>
-      <w:bookmarkEnd w:id="46"/>
+      <w:bookmarkEnd w:id="20"/>
     </w:p>
     <w:p>
       <w:pPr>
@@ -11640,14 +11514,15 @@
         <w:adjustRightInd w:val="0"/>
         <w:outlineLvl w:val="1"/>
       </w:pPr>
-      <w:bookmarkStart w:id="47" w:name="_Toc523814965"/>
-      <w:r>
+      <w:bookmarkStart w:id="21" w:name="_Toc523814965"/>
+      <w:r>
+        <w:lastRenderedPageBreak/>
         <w:t>EclExtendedMethods</w:t>
       </w:r>
       <w:r>
         <w:t>.cs</w:t>
       </w:r>
-      <w:bookmarkEnd w:id="47"/>
+      <w:bookmarkEnd w:id="21"/>
     </w:p>
     <w:p>
       <w:pPr>
@@ -11660,12 +11535,11 @@
         <w:adjustRightInd w:val="0"/>
         <w:outlineLvl w:val="1"/>
       </w:pPr>
-      <w:bookmarkStart w:id="48" w:name="_Toc523814966"/>
-      <w:r>
-        <w:lastRenderedPageBreak/>
+      <w:bookmarkStart w:id="22" w:name="_Toc523814966"/>
+      <w:r>
         <w:t>IsEntitled</w:t>
       </w:r>
-      <w:bookmarkEnd w:id="48"/>
+      <w:bookmarkEnd w:id="22"/>
     </w:p>
     <w:p>
       <w:pPr>
@@ -11709,11 +11583,11 @@
         <w:adjustRightInd w:val="0"/>
         <w:outlineLvl w:val="1"/>
       </w:pPr>
-      <w:bookmarkStart w:id="49" w:name="_Toc523814967"/>
+      <w:bookmarkStart w:id="23" w:name="_Toc523814967"/>
       <w:r>
         <w:t>ShowPreviousStatus</w:t>
       </w:r>
-      <w:bookmarkEnd w:id="49"/>
+      <w:bookmarkEnd w:id="23"/>
     </w:p>
     <w:p>
       <w:pPr>
@@ -11749,11 +11623,11 @@
         <w:adjustRightInd w:val="0"/>
         <w:outlineLvl w:val="1"/>
       </w:pPr>
-      <w:bookmarkStart w:id="50" w:name="_Toc523814968"/>
+      <w:bookmarkStart w:id="24" w:name="_Toc523814968"/>
       <w:r>
         <w:t>EclHtmlHelper.cs</w:t>
       </w:r>
-      <w:bookmarkEnd w:id="50"/>
+      <w:bookmarkEnd w:id="24"/>
     </w:p>
     <w:p>
       <w:pPr>
@@ -11778,14 +11652,14 @@
         <w:adjustRightInd w:val="0"/>
         <w:outlineLvl w:val="1"/>
       </w:pPr>
-      <w:bookmarkStart w:id="51" w:name="_Toc523814969"/>
+      <w:bookmarkStart w:id="25" w:name="_Toc523814969"/>
       <w:r>
         <w:t>EclExtendedMethods</w:t>
       </w:r>
       <w:r>
         <w:t>.cs</w:t>
       </w:r>
-      <w:bookmarkEnd w:id="51"/>
+      <w:bookmarkEnd w:id="25"/>
     </w:p>
     <w:p>
       <w:pPr>
@@ -11798,11 +11672,11 @@
         <w:adjustRightInd w:val="0"/>
         <w:outlineLvl w:val="1"/>
       </w:pPr>
-      <w:bookmarkStart w:id="52" w:name="_Toc523814970"/>
+      <w:bookmarkStart w:id="26" w:name="_Toc523814970"/>
       <w:r>
         <w:t>ToDescription</w:t>
       </w:r>
-      <w:bookmarkEnd w:id="52"/>
+      <w:bookmarkEnd w:id="26"/>
     </w:p>
     <w:p>
       <w:pPr>
@@ -11846,7 +11720,7 @@
           <w:szCs w:val="24"/>
         </w:rPr>
       </w:pPr>
-      <w:bookmarkStart w:id="53" w:name="_Toc523814971"/>
+      <w:bookmarkStart w:id="27" w:name="_Toc523814971"/>
       <w:r>
         <w:rPr>
           <w:b/>
@@ -11855,7 +11729,7 @@
         </w:rPr>
         <w:t>Filters</w:t>
       </w:r>
-      <w:bookmarkEnd w:id="53"/>
+      <w:bookmarkEnd w:id="27"/>
     </w:p>
     <w:p>
       <w:pPr>
@@ -11871,14 +11745,14 @@
         <w:adjustRightInd w:val="0"/>
         <w:outlineLvl w:val="1"/>
       </w:pPr>
-      <w:bookmarkStart w:id="54" w:name="_Toc523814972"/>
+      <w:bookmarkStart w:id="28" w:name="_Toc523814972"/>
       <w:r>
         <w:t>EclAuthorizeAttribute</w:t>
       </w:r>
       <w:r>
         <w:t>.cs</w:t>
       </w:r>
-      <w:bookmarkEnd w:id="54"/>
+      <w:bookmarkEnd w:id="28"/>
     </w:p>
     <w:p>
       <w:pPr>
@@ -11891,11 +11765,11 @@
         <w:adjustRightInd w:val="0"/>
         <w:outlineLvl w:val="1"/>
       </w:pPr>
-      <w:bookmarkStart w:id="55" w:name="_Toc523814973"/>
+      <w:bookmarkStart w:id="29" w:name="_Toc523814973"/>
       <w:r>
         <w:t>OnAuthorization</w:t>
       </w:r>
-      <w:bookmarkEnd w:id="55"/>
+      <w:bookmarkEnd w:id="29"/>
     </w:p>
     <w:p>
       <w:pPr>
@@ -11945,7 +11819,7 @@
           <w:szCs w:val="24"/>
         </w:rPr>
       </w:pPr>
-      <w:bookmarkStart w:id="56" w:name="_Toc523814974"/>
+      <w:bookmarkStart w:id="30" w:name="_Toc523814974"/>
       <w:r>
         <w:rPr>
           <w:b/>
@@ -11954,7 +11828,7 @@
         </w:rPr>
         <w:t>Utilities</w:t>
       </w:r>
-      <w:bookmarkEnd w:id="56"/>
+      <w:bookmarkEnd w:id="30"/>
     </w:p>
     <w:p>
       <w:pPr>
@@ -11970,14 +11844,14 @@
         <w:adjustRightInd w:val="0"/>
         <w:outlineLvl w:val="1"/>
       </w:pPr>
-      <w:bookmarkStart w:id="57" w:name="_Toc523814975"/>
+      <w:bookmarkStart w:id="31" w:name="_Toc523814975"/>
       <w:r>
         <w:t>EclAdminUtil</w:t>
       </w:r>
       <w:r>
         <w:t>.cs</w:t>
       </w:r>
-      <w:bookmarkEnd w:id="57"/>
+      <w:bookmarkEnd w:id="31"/>
     </w:p>
     <w:p>
       <w:pPr>
@@ -11990,11 +11864,11 @@
         <w:adjustRightInd w:val="0"/>
         <w:outlineLvl w:val="1"/>
       </w:pPr>
-      <w:bookmarkStart w:id="58" w:name="_Toc523814976"/>
+      <w:bookmarkStart w:id="32" w:name="_Toc523814976"/>
       <w:r>
         <w:t>BuildLogStatusNamesDictionary</w:t>
       </w:r>
-      <w:bookmarkEnd w:id="58"/>
+      <w:bookmarkEnd w:id="32"/>
     </w:p>
     <w:p>
       <w:pPr>
@@ -12026,11 +11900,11 @@
         <w:adjustRightInd w:val="0"/>
         <w:outlineLvl w:val="1"/>
       </w:pPr>
-      <w:bookmarkStart w:id="59" w:name="_Toc523814977"/>
+      <w:bookmarkStart w:id="33" w:name="_Toc523814977"/>
       <w:r>
         <w:t>GetLogTypeNameById</w:t>
       </w:r>
-      <w:bookmarkEnd w:id="59"/>
+      <w:bookmarkEnd w:id="33"/>
     </w:p>
     <w:p>
       <w:pPr>
@@ -12066,11 +11940,11 @@
         <w:adjustRightInd w:val="0"/>
         <w:outlineLvl w:val="1"/>
       </w:pPr>
-      <w:bookmarkStart w:id="60" w:name="_Toc523814978"/>
+      <w:bookmarkStart w:id="34" w:name="_Toc523814978"/>
       <w:r>
         <w:t>EmailUtil.cs</w:t>
       </w:r>
-      <w:bookmarkEnd w:id="60"/>
+      <w:bookmarkEnd w:id="34"/>
     </w:p>
     <w:p>
       <w:pPr>
@@ -12083,14 +11957,14 @@
         <w:adjustRightInd w:val="0"/>
         <w:outlineLvl w:val="1"/>
       </w:pPr>
-      <w:bookmarkStart w:id="61" w:name="_Toc523814979"/>
+      <w:bookmarkStart w:id="35" w:name="_Toc523814979"/>
       <w:r>
         <w:t>Ge</w:t>
       </w:r>
       <w:r>
         <w:t>tTemplateFileName</w:t>
       </w:r>
-      <w:bookmarkEnd w:id="61"/>
+      <w:bookmarkEnd w:id="35"/>
     </w:p>
     <w:p>
       <w:pPr>
@@ -12122,11 +11996,11 @@
         <w:adjustRightInd w:val="0"/>
         <w:outlineLvl w:val="1"/>
       </w:pPr>
-      <w:bookmarkStart w:id="62" w:name="_Toc523814980"/>
+      <w:bookmarkStart w:id="36" w:name="_Toc523814980"/>
       <w:r>
         <w:t>GetSubject</w:t>
       </w:r>
-      <w:bookmarkEnd w:id="62"/>
+      <w:bookmarkEnd w:id="36"/>
     </w:p>
     <w:p>
       <w:pPr>
@@ -12164,11 +12038,11 @@
         <w:adjustRightInd w:val="0"/>
         <w:outlineLvl w:val="1"/>
       </w:pPr>
-      <w:bookmarkStart w:id="63" w:name="_Toc523814981"/>
+      <w:bookmarkStart w:id="37" w:name="_Toc523814981"/>
       <w:r>
         <w:t>GetEmailTo</w:t>
       </w:r>
-      <w:bookmarkEnd w:id="63"/>
+      <w:bookmarkEnd w:id="37"/>
     </w:p>
     <w:p>
       <w:pPr>
@@ -12221,7 +12095,7 @@
           <w:szCs w:val="24"/>
         </w:rPr>
       </w:pPr>
-      <w:bookmarkStart w:id="64" w:name="_Toc523814982"/>
+      <w:bookmarkStart w:id="38" w:name="_Toc523814982"/>
       <w:r>
         <w:rPr>
           <w:b/>
@@ -12230,7 +12104,7 @@
         </w:rPr>
         <w:t>Repository</w:t>
       </w:r>
-      <w:bookmarkEnd w:id="64"/>
+      <w:bookmarkEnd w:id="38"/>
     </w:p>
     <w:p>
       <w:pPr>
@@ -12246,7 +12120,7 @@
         <w:adjustRightInd w:val="0"/>
         <w:outlineLvl w:val="1"/>
       </w:pPr>
-      <w:bookmarkStart w:id="65" w:name="_Toc523814983"/>
+      <w:bookmarkStart w:id="39" w:name="_Toc523814983"/>
       <w:r>
         <w:t>I</w:t>
       </w:r>
@@ -12256,7 +12130,7 @@
       <w:r>
         <w:t>.cs</w:t>
       </w:r>
-      <w:bookmarkEnd w:id="65"/>
+      <w:bookmarkEnd w:id="39"/>
     </w:p>
     <w:p>
       <w:pPr>
@@ -12269,11 +12143,11 @@
         <w:adjustRightInd w:val="0"/>
         <w:outlineLvl w:val="1"/>
       </w:pPr>
-      <w:bookmarkStart w:id="66" w:name="_Toc523814984"/>
+      <w:bookmarkStart w:id="40" w:name="_Toc523814984"/>
       <w:r>
         <w:t>GetLogCount</w:t>
       </w:r>
-      <w:bookmarkEnd w:id="66"/>
+      <w:bookmarkEnd w:id="40"/>
     </w:p>
     <w:p>
       <w:pPr>
@@ -12323,14 +12197,14 @@
         <w:adjustRightInd w:val="0"/>
         <w:outlineLvl w:val="1"/>
       </w:pPr>
-      <w:bookmarkStart w:id="67" w:name="_Toc523814985"/>
+      <w:bookmarkStart w:id="41" w:name="_Toc523814985"/>
       <w:r>
         <w:t>GetLog</w:t>
       </w:r>
       <w:r>
         <w:t>List</w:t>
       </w:r>
-      <w:bookmarkEnd w:id="67"/>
+      <w:bookmarkEnd w:id="41"/>
     </w:p>
     <w:p>
       <w:pPr>
@@ -12382,11 +12256,11 @@
         <w:adjustRightInd w:val="0"/>
         <w:outlineLvl w:val="1"/>
       </w:pPr>
-      <w:bookmarkStart w:id="68" w:name="_Toc523814986"/>
+      <w:bookmarkStart w:id="42" w:name="_Toc523814986"/>
       <w:r>
         <w:t>GetChartDataCoachingCompleted</w:t>
       </w:r>
-      <w:bookmarkEnd w:id="68"/>
+      <w:bookmarkEnd w:id="42"/>
     </w:p>
     <w:p>
       <w:pPr>
@@ -12427,11 +12301,11 @@
         <w:adjustRightInd w:val="0"/>
         <w:outlineLvl w:val="1"/>
       </w:pPr>
-      <w:bookmarkStart w:id="69" w:name="_Toc523814987"/>
+      <w:bookmarkStart w:id="43" w:name="_Toc523814987"/>
       <w:r>
         <w:t>GetChartDataCoachingPending</w:t>
       </w:r>
-      <w:bookmarkEnd w:id="69"/>
+      <w:bookmarkEnd w:id="43"/>
     </w:p>
     <w:p>
       <w:pPr>
@@ -12441,6 +12315,7 @@
         <w:ind w:left="1224"/>
       </w:pPr>
       <w:r>
+        <w:lastRenderedPageBreak/>
         <w:t xml:space="preserve">Return a list of ChartCoachingPending objects for a given user, start time, and end time by calling stored procedure </w:t>
       </w:r>
       <w:r>
@@ -12473,11 +12348,11 @@
         <w:adjustRightInd w:val="0"/>
         <w:outlineLvl w:val="1"/>
       </w:pPr>
-      <w:bookmarkStart w:id="70" w:name="_Toc523814988"/>
+      <w:bookmarkStart w:id="44" w:name="_Toc523814988"/>
       <w:r>
         <w:t>GetChartDataWarningActive</w:t>
       </w:r>
-      <w:bookmarkEnd w:id="70"/>
+      <w:bookmarkEnd w:id="44"/>
     </w:p>
     <w:p>
       <w:pPr>
@@ -12522,11 +12397,11 @@
         <w:adjustRightInd w:val="0"/>
         <w:outlineLvl w:val="1"/>
       </w:pPr>
-      <w:bookmarkStart w:id="71" w:name="_Toc523814989"/>
+      <w:bookmarkStart w:id="45" w:name="_Toc523814989"/>
       <w:r>
         <w:t>GetLogListTotal</w:t>
       </w:r>
-      <w:bookmarkEnd w:id="71"/>
+      <w:bookmarkEnd w:id="45"/>
     </w:p>
     <w:p>
       <w:pPr>
@@ -12574,11 +12449,11 @@
         <w:adjustRightInd w:val="0"/>
         <w:outlineLvl w:val="1"/>
       </w:pPr>
-      <w:bookmarkStart w:id="72" w:name="_Toc523814990"/>
+      <w:bookmarkStart w:id="46" w:name="_Toc523814990"/>
       <w:r>
         <w:t>IEmployeeLogRepository.cs</w:t>
       </w:r>
-      <w:bookmarkEnd w:id="72"/>
+      <w:bookmarkEnd w:id="46"/>
     </w:p>
     <w:p>
       <w:pPr>
@@ -12591,11 +12466,11 @@
         <w:adjustRightInd w:val="0"/>
         <w:outlineLvl w:val="1"/>
       </w:pPr>
-      <w:bookmarkStart w:id="73" w:name="_Toc523814991"/>
+      <w:bookmarkStart w:id="47" w:name="_Toc523814991"/>
       <w:r>
         <w:t>GetModules</w:t>
       </w:r>
-      <w:bookmarkEnd w:id="73"/>
+      <w:bookmarkEnd w:id="47"/>
     </w:p>
     <w:p>
       <w:pPr>
@@ -12628,11 +12503,11 @@
         <w:adjustRightInd w:val="0"/>
         <w:outlineLvl w:val="1"/>
       </w:pPr>
-      <w:bookmarkStart w:id="74" w:name="_Toc523814992"/>
+      <w:bookmarkStart w:id="48" w:name="_Toc523814992"/>
       <w:r>
         <w:t>GetLogsByEmpIdAndAction</w:t>
       </w:r>
-      <w:bookmarkEnd w:id="74"/>
+      <w:bookmarkEnd w:id="48"/>
     </w:p>
     <w:p>
       <w:pPr>
@@ -12671,11 +12546,11 @@
         <w:adjustRightInd w:val="0"/>
         <w:outlineLvl w:val="1"/>
       </w:pPr>
-      <w:bookmarkStart w:id="75" w:name="_Toc523814993"/>
+      <w:bookmarkStart w:id="49" w:name="_Toc523814993"/>
       <w:r>
         <w:t>GetPendingLogsByReviewerEmpId</w:t>
       </w:r>
-      <w:bookmarkEnd w:id="75"/>
+      <w:bookmarkEnd w:id="49"/>
     </w:p>
     <w:p>
       <w:pPr>
@@ -12714,11 +12589,11 @@
         <w:adjustRightInd w:val="0"/>
         <w:outlineLvl w:val="1"/>
       </w:pPr>
-      <w:bookmarkStart w:id="76" w:name="_Toc523814994"/>
+      <w:bookmarkStart w:id="50" w:name="_Toc523814994"/>
       <w:r>
         <w:t>GetPendingStatuses</w:t>
       </w:r>
-      <w:bookmarkEnd w:id="76"/>
+      <w:bookmarkEnd w:id="50"/>
     </w:p>
     <w:p>
       <w:pPr>
@@ -12754,11 +12629,11 @@
         <w:adjustRightInd w:val="0"/>
         <w:outlineLvl w:val="1"/>
       </w:pPr>
-      <w:bookmarkStart w:id="77" w:name="_Toc523814995"/>
+      <w:bookmarkStart w:id="51" w:name="_Toc523814995"/>
       <w:r>
         <w:t>GetReasons</w:t>
       </w:r>
-      <w:bookmarkEnd w:id="77"/>
+      <w:bookmarkEnd w:id="51"/>
     </w:p>
     <w:p>
       <w:pPr>
@@ -12797,11 +12672,11 @@
         <w:adjustRightInd w:val="0"/>
         <w:outlineLvl w:val="1"/>
       </w:pPr>
-      <w:bookmarkStart w:id="78" w:name="_Toc523814996"/>
+      <w:bookmarkStart w:id="52" w:name="_Toc523814996"/>
       <w:r>
         <w:t>ProcessActivation</w:t>
       </w:r>
-      <w:bookmarkEnd w:id="78"/>
+      <w:bookmarkEnd w:id="52"/>
     </w:p>
     <w:p>
       <w:pPr>
@@ -12840,11 +12715,11 @@
         <w:adjustRightInd w:val="0"/>
         <w:outlineLvl w:val="1"/>
       </w:pPr>
-      <w:bookmarkStart w:id="79" w:name="_Toc523814997"/>
+      <w:bookmarkStart w:id="53" w:name="_Toc523814997"/>
       <w:r>
         <w:t>ProcessReassignment</w:t>
       </w:r>
-      <w:bookmarkEnd w:id="79"/>
+      <w:bookmarkEnd w:id="53"/>
     </w:p>
     <w:p>
       <w:pPr>
@@ -12882,11 +12757,11 @@
         <w:adjustRightInd w:val="0"/>
         <w:outlineLvl w:val="1"/>
       </w:pPr>
-      <w:bookmarkStart w:id="80" w:name="_Toc523814998"/>
+      <w:bookmarkStart w:id="54" w:name="_Toc523814998"/>
       <w:r>
         <w:t>GetCoachingDetail</w:t>
       </w:r>
-      <w:bookmarkEnd w:id="80"/>
+      <w:bookmarkEnd w:id="54"/>
     </w:p>
     <w:p>
       <w:pPr>
@@ -12918,11 +12793,11 @@
         <w:adjustRightInd w:val="0"/>
         <w:outlineLvl w:val="1"/>
       </w:pPr>
-      <w:bookmarkStart w:id="81" w:name="_Toc523814999"/>
+      <w:bookmarkStart w:id="55" w:name="_Toc523814999"/>
       <w:r>
         <w:t>GetWarningDetail</w:t>
       </w:r>
-      <w:bookmarkEnd w:id="81"/>
+      <w:bookmarkEnd w:id="55"/>
     </w:p>
     <w:p>
       <w:pPr>
@@ -12954,11 +12829,11 @@
         <w:adjustRightInd w:val="0"/>
         <w:outlineLvl w:val="1"/>
       </w:pPr>
-      <w:bookmarkStart w:id="82" w:name="_Toc523815000"/>
+      <w:bookmarkStart w:id="56" w:name="_Toc523815000"/>
       <w:r>
         <w:t>Delete</w:t>
       </w:r>
-      <w:bookmarkEnd w:id="82"/>
+      <w:bookmarkEnd w:id="56"/>
     </w:p>
     <w:p>
       <w:pPr>
@@ -13011,11 +12886,12 @@
         <w:adjustRightInd w:val="0"/>
         <w:outlineLvl w:val="1"/>
       </w:pPr>
-      <w:bookmarkStart w:id="83" w:name="_Toc523815001"/>
-      <w:r>
+      <w:bookmarkStart w:id="57" w:name="_Toc523815001"/>
+      <w:r>
+        <w:lastRenderedPageBreak/>
         <w:t>IEmployeeRepository.cs</w:t>
       </w:r>
-      <w:bookmarkEnd w:id="83"/>
+      <w:bookmarkEnd w:id="57"/>
     </w:p>
     <w:p>
       <w:pPr>
@@ -13028,11 +12904,11 @@
         <w:adjustRightInd w:val="0"/>
         <w:outlineLvl w:val="1"/>
       </w:pPr>
-      <w:bookmarkStart w:id="84" w:name="_Toc523815002"/>
+      <w:bookmarkStart w:id="58" w:name="_Toc523815002"/>
       <w:r>
         <w:t>GetEmployees</w:t>
       </w:r>
-      <w:bookmarkEnd w:id="84"/>
+      <w:bookmarkEnd w:id="58"/>
     </w:p>
     <w:p>
       <w:pPr>
@@ -13042,7 +12918,6 @@
         <w:ind w:left="1224"/>
       </w:pPr>
       <w:r>
-        <w:lastRenderedPageBreak/>
         <w:t xml:space="preserve">Return a list of Employee objects for a given user, log type, module, and action to perform by calling </w:t>
       </w:r>
       <w:r>
@@ -13071,11 +12946,11 @@
         <w:adjustRightInd w:val="0"/>
         <w:outlineLvl w:val="1"/>
       </w:pPr>
-      <w:bookmarkStart w:id="85" w:name="_Toc523815003"/>
+      <w:bookmarkStart w:id="59" w:name="_Toc523815003"/>
       <w:r>
         <w:t>GetPendingReviewers</w:t>
       </w:r>
-      <w:bookmarkEnd w:id="85"/>
+      <w:bookmarkEnd w:id="59"/>
     </w:p>
     <w:p>
       <w:pPr>
@@ -13113,11 +12988,11 @@
         <w:adjustRightInd w:val="0"/>
         <w:outlineLvl w:val="1"/>
       </w:pPr>
-      <w:bookmarkStart w:id="86" w:name="_Toc523815004"/>
+      <w:bookmarkStart w:id="60" w:name="_Toc523815004"/>
       <w:r>
         <w:t>GetAssignToList</w:t>
       </w:r>
-      <w:bookmarkEnd w:id="86"/>
+      <w:bookmarkEnd w:id="60"/>
     </w:p>
     <w:p>
       <w:pPr>
@@ -13162,11 +13037,11 @@
         <w:adjustRightInd w:val="0"/>
         <w:outlineLvl w:val="1"/>
       </w:pPr>
-      <w:bookmarkStart w:id="87" w:name="_Toc523815005"/>
+      <w:bookmarkStart w:id="61" w:name="_Toc523815005"/>
       <w:r>
         <w:t>IUserRepository.cs</w:t>
       </w:r>
-      <w:bookmarkEnd w:id="87"/>
+      <w:bookmarkEnd w:id="61"/>
     </w:p>
     <w:p>
       <w:pPr>
@@ -13179,11 +13054,11 @@
         <w:adjustRightInd w:val="0"/>
         <w:outlineLvl w:val="1"/>
       </w:pPr>
-      <w:bookmarkStart w:id="88" w:name="_Toc523815006"/>
+      <w:bookmarkStart w:id="62" w:name="_Toc523815006"/>
       <w:r>
         <w:t>GetUserByLanId</w:t>
       </w:r>
-      <w:bookmarkEnd w:id="88"/>
+      <w:bookmarkEnd w:id="62"/>
     </w:p>
     <w:p>
       <w:pPr>
@@ -13219,11 +13094,11 @@
         <w:adjustRightInd w:val="0"/>
         <w:outlineLvl w:val="1"/>
       </w:pPr>
-      <w:bookmarkStart w:id="89" w:name="_Toc523815007"/>
+      <w:bookmarkStart w:id="63" w:name="_Toc523815007"/>
       <w:r>
         <w:t>GetEntitlementByUserLanId</w:t>
       </w:r>
-      <w:bookmarkEnd w:id="89"/>
+      <w:bookmarkEnd w:id="63"/>
     </w:p>
     <w:p>
       <w:pPr>
@@ -13267,7 +13142,7 @@
           <w:szCs w:val="24"/>
         </w:rPr>
       </w:pPr>
-      <w:bookmarkStart w:id="90" w:name="_Toc523815008"/>
+      <w:bookmarkStart w:id="64" w:name="_Toc523815008"/>
       <w:r>
         <w:rPr>
           <w:b/>
@@ -13276,7 +13151,7 @@
         </w:rPr>
         <w:t>Services</w:t>
       </w:r>
-      <w:bookmarkEnd w:id="90"/>
+      <w:bookmarkEnd w:id="64"/>
     </w:p>
     <w:p>
       <w:pPr>
@@ -13292,11 +13167,11 @@
         <w:adjustRightInd w:val="0"/>
         <w:outlineLvl w:val="1"/>
       </w:pPr>
-      <w:bookmarkStart w:id="91" w:name="_Toc523815009"/>
+      <w:bookmarkStart w:id="65" w:name="_Toc523815009"/>
       <w:r>
         <w:t>IDashboardService.cs</w:t>
       </w:r>
-      <w:bookmarkEnd w:id="91"/>
+      <w:bookmarkEnd w:id="65"/>
     </w:p>
     <w:p>
       <w:pPr>
@@ -13309,11 +13184,11 @@
         <w:adjustRightInd w:val="0"/>
         <w:outlineLvl w:val="1"/>
       </w:pPr>
-      <w:bookmarkStart w:id="92" w:name="_Toc523815010"/>
+      <w:bookmarkStart w:id="66" w:name="_Toc523815010"/>
       <w:r>
         <w:t>GetLogCount</w:t>
       </w:r>
-      <w:bookmarkEnd w:id="92"/>
+      <w:bookmarkEnd w:id="66"/>
     </w:p>
     <w:p>
       <w:pPr>
@@ -13346,11 +13221,11 @@
         <w:adjustRightInd w:val="0"/>
         <w:outlineLvl w:val="1"/>
       </w:pPr>
-      <w:bookmarkStart w:id="93" w:name="_Toc523815011"/>
+      <w:bookmarkStart w:id="67" w:name="_Toc523815011"/>
       <w:r>
         <w:t>GetLogList</w:t>
       </w:r>
-      <w:bookmarkEnd w:id="93"/>
+      <w:bookmarkEnd w:id="67"/>
     </w:p>
     <w:p>
       <w:pPr>
@@ -13392,11 +13267,11 @@
         <w:adjustRightInd w:val="0"/>
         <w:outlineLvl w:val="1"/>
       </w:pPr>
-      <w:bookmarkStart w:id="94" w:name="_Toc523815012"/>
+      <w:bookmarkStart w:id="68" w:name="_Toc523815012"/>
       <w:r>
         <w:t>GetChartDataCoachingCompleted</w:t>
       </w:r>
-      <w:bookmarkEnd w:id="94"/>
+      <w:bookmarkEnd w:id="68"/>
     </w:p>
     <w:p>
       <w:pPr>
@@ -13429,11 +13304,11 @@
         <w:adjustRightInd w:val="0"/>
         <w:outlineLvl w:val="1"/>
       </w:pPr>
-      <w:bookmarkStart w:id="95" w:name="_Toc523815013"/>
+      <w:bookmarkStart w:id="69" w:name="_Toc523815013"/>
       <w:r>
         <w:t>GetChartDataCoachingPending</w:t>
       </w:r>
-      <w:bookmarkEnd w:id="95"/>
+      <w:bookmarkEnd w:id="69"/>
     </w:p>
     <w:p>
       <w:pPr>
@@ -13472,11 +13347,11 @@
         <w:adjustRightInd w:val="0"/>
         <w:outlineLvl w:val="1"/>
       </w:pPr>
-      <w:bookmarkStart w:id="96" w:name="_Toc523815014"/>
+      <w:bookmarkStart w:id="70" w:name="_Toc523815014"/>
       <w:r>
         <w:t>GetChartDataWarningActive</w:t>
       </w:r>
-      <w:bookmarkEnd w:id="96"/>
+      <w:bookmarkEnd w:id="70"/>
     </w:p>
     <w:p>
       <w:pPr>
@@ -13515,11 +13390,11 @@
         <w:adjustRightInd w:val="0"/>
         <w:outlineLvl w:val="1"/>
       </w:pPr>
-      <w:bookmarkStart w:id="97" w:name="_Toc523815015"/>
+      <w:bookmarkStart w:id="71" w:name="_Toc523815015"/>
       <w:r>
         <w:t>GetLogListTotal</w:t>
       </w:r>
-      <w:bookmarkEnd w:id="97"/>
+      <w:bookmarkEnd w:id="71"/>
     </w:p>
     <w:p>
       <w:pPr>
@@ -13564,11 +13439,11 @@
         <w:adjustRightInd w:val="0"/>
         <w:outlineLvl w:val="1"/>
       </w:pPr>
-      <w:bookmarkStart w:id="98" w:name="_Toc523815016"/>
+      <w:bookmarkStart w:id="72" w:name="_Toc523815016"/>
       <w:r>
         <w:t>IEmailService.cs</w:t>
       </w:r>
-      <w:bookmarkEnd w:id="98"/>
+      <w:bookmarkEnd w:id="72"/>
     </w:p>
     <w:p>
       <w:pPr>
@@ -13581,11 +13456,11 @@
         <w:adjustRightInd w:val="0"/>
         <w:outlineLvl w:val="1"/>
       </w:pPr>
-      <w:bookmarkStart w:id="99" w:name="_Toc523815017"/>
+      <w:bookmarkStart w:id="73" w:name="_Toc523815017"/>
       <w:r>
         <w:t>Send</w:t>
       </w:r>
-      <w:bookmarkEnd w:id="99"/>
+      <w:bookmarkEnd w:id="73"/>
     </w:p>
     <w:p>
       <w:pPr>
@@ -13624,7 +13499,7 @@
         <w:adjustRightInd w:val="0"/>
         <w:outlineLvl w:val="1"/>
       </w:pPr>
-      <w:bookmarkStart w:id="100" w:name="_Toc523815018"/>
+      <w:bookmarkStart w:id="74" w:name="_Toc523815018"/>
       <w:r>
         <w:t>IEmployeeLog</w:t>
       </w:r>
@@ -13634,7 +13509,7 @@
       <w:r>
         <w:t>.cs</w:t>
       </w:r>
-      <w:bookmarkEnd w:id="100"/>
+      <w:bookmarkEnd w:id="74"/>
     </w:p>
     <w:p>
       <w:pPr>
@@ -13647,11 +13522,11 @@
         <w:adjustRightInd w:val="0"/>
         <w:outlineLvl w:val="1"/>
       </w:pPr>
-      <w:bookmarkStart w:id="101" w:name="_Toc523815019"/>
+      <w:bookmarkStart w:id="75" w:name="_Toc523815019"/>
       <w:r>
         <w:t>GetModules</w:t>
       </w:r>
-      <w:bookmarkEnd w:id="101"/>
+      <w:bookmarkEnd w:id="75"/>
     </w:p>
     <w:p>
       <w:pPr>
@@ -13698,7 +13573,6 @@
         <w:ind w:left="1224"/>
       </w:pPr>
       <w:r>
-        <w:lastRenderedPageBreak/>
         <w:t xml:space="preserve">Return </w:t>
       </w:r>
       <w:r>
@@ -13734,11 +13608,11 @@
         <w:adjustRightInd w:val="0"/>
         <w:outlineLvl w:val="1"/>
       </w:pPr>
-      <w:bookmarkStart w:id="102" w:name="_Toc523815020"/>
+      <w:bookmarkStart w:id="76" w:name="_Toc523815020"/>
       <w:r>
         <w:t>GetLogsByEmpIdAndAction</w:t>
       </w:r>
-      <w:bookmarkEnd w:id="102"/>
+      <w:bookmarkEnd w:id="76"/>
     </w:p>
     <w:p>
       <w:pPr>
@@ -13774,11 +13648,11 @@
         <w:adjustRightInd w:val="0"/>
         <w:outlineLvl w:val="1"/>
       </w:pPr>
-      <w:bookmarkStart w:id="103" w:name="_Toc523815021"/>
+      <w:bookmarkStart w:id="77" w:name="_Toc523815021"/>
       <w:r>
         <w:t>GetPendingLogsByReviewerEmpId</w:t>
       </w:r>
-      <w:bookmarkEnd w:id="103"/>
+      <w:bookmarkEnd w:id="77"/>
     </w:p>
     <w:p>
       <w:pPr>
@@ -13823,11 +13697,11 @@
         <w:adjustRightInd w:val="0"/>
         <w:outlineLvl w:val="1"/>
       </w:pPr>
-      <w:bookmarkStart w:id="104" w:name="_Toc523815022"/>
+      <w:bookmarkStart w:id="78" w:name="_Toc523815022"/>
       <w:r>
         <w:t>GetPendingStatuses</w:t>
       </w:r>
-      <w:bookmarkEnd w:id="104"/>
+      <w:bookmarkEnd w:id="78"/>
     </w:p>
     <w:p>
       <w:pPr>
@@ -13872,11 +13746,11 @@
         <w:adjustRightInd w:val="0"/>
         <w:outlineLvl w:val="1"/>
       </w:pPr>
-      <w:bookmarkStart w:id="105" w:name="_Toc523815023"/>
+      <w:bookmarkStart w:id="79" w:name="_Toc523815023"/>
       <w:r>
         <w:t>GetReasons</w:t>
       </w:r>
-      <w:bookmarkEnd w:id="105"/>
+      <w:bookmarkEnd w:id="79"/>
     </w:p>
     <w:p>
       <w:pPr>
@@ -13912,11 +13786,11 @@
         <w:adjustRightInd w:val="0"/>
         <w:outlineLvl w:val="1"/>
       </w:pPr>
-      <w:bookmarkStart w:id="106" w:name="_Toc523815024"/>
+      <w:bookmarkStart w:id="80" w:name="_Toc523815024"/>
       <w:r>
         <w:t>ProcessActivation</w:t>
       </w:r>
-      <w:bookmarkEnd w:id="106"/>
+      <w:bookmarkEnd w:id="80"/>
     </w:p>
     <w:p>
       <w:pPr>
@@ -13966,11 +13840,11 @@
         <w:adjustRightInd w:val="0"/>
         <w:outlineLvl w:val="1"/>
       </w:pPr>
-      <w:bookmarkStart w:id="107" w:name="_Toc523815025"/>
+      <w:bookmarkStart w:id="81" w:name="_Toc523815025"/>
       <w:r>
         <w:t>ProcessReassignment</w:t>
       </w:r>
-      <w:bookmarkEnd w:id="107"/>
+      <w:bookmarkEnd w:id="81"/>
     </w:p>
     <w:p>
       <w:pPr>
@@ -14025,11 +13899,11 @@
         <w:adjustRightInd w:val="0"/>
         <w:outlineLvl w:val="1"/>
       </w:pPr>
-      <w:bookmarkStart w:id="108" w:name="_Toc523815026"/>
+      <w:bookmarkStart w:id="82" w:name="_Toc523815026"/>
       <w:r>
         <w:t>GetLogDetail</w:t>
       </w:r>
-      <w:bookmarkEnd w:id="108"/>
+      <w:bookmarkEnd w:id="82"/>
     </w:p>
     <w:p>
       <w:pPr>
@@ -14073,11 +13947,11 @@
         <w:adjustRightInd w:val="0"/>
         <w:outlineLvl w:val="1"/>
       </w:pPr>
-      <w:bookmarkStart w:id="109" w:name="_Toc523815027"/>
+      <w:bookmarkStart w:id="83" w:name="_Toc523815027"/>
       <w:r>
         <w:t>GetLogsByLogName</w:t>
       </w:r>
-      <w:bookmarkEnd w:id="109"/>
+      <w:bookmarkEnd w:id="83"/>
     </w:p>
     <w:p>
       <w:pPr>
@@ -14110,11 +13984,11 @@
         <w:adjustRightInd w:val="0"/>
         <w:outlineLvl w:val="1"/>
       </w:pPr>
-      <w:bookmarkStart w:id="110" w:name="_Toc523815028"/>
+      <w:bookmarkStart w:id="84" w:name="_Toc523815028"/>
       <w:r>
         <w:t>Delete</w:t>
       </w:r>
-      <w:bookmarkEnd w:id="110"/>
+      <w:bookmarkEnd w:id="84"/>
     </w:p>
     <w:p>
       <w:pPr>
@@ -14147,7 +14021,7 @@
         <w:adjustRightInd w:val="0"/>
         <w:outlineLvl w:val="1"/>
       </w:pPr>
-      <w:bookmarkStart w:id="111" w:name="_Toc523815029"/>
+      <w:bookmarkStart w:id="85" w:name="_Toc523815029"/>
       <w:r>
         <w:t>IEmployee</w:t>
       </w:r>
@@ -14157,7 +14031,7 @@
       <w:r>
         <w:t>.cs</w:t>
       </w:r>
-      <w:bookmarkEnd w:id="111"/>
+      <w:bookmarkEnd w:id="85"/>
     </w:p>
     <w:p>
       <w:pPr>
@@ -14170,11 +14044,11 @@
         <w:adjustRightInd w:val="0"/>
         <w:outlineLvl w:val="1"/>
       </w:pPr>
-      <w:bookmarkStart w:id="112" w:name="_Toc523815030"/>
+      <w:bookmarkStart w:id="86" w:name="_Toc523815030"/>
       <w:r>
         <w:t>GetEmployees</w:t>
       </w:r>
-      <w:bookmarkEnd w:id="112"/>
+      <w:bookmarkEnd w:id="86"/>
     </w:p>
     <w:p>
       <w:pPr>
@@ -14206,11 +14080,11 @@
         <w:adjustRightInd w:val="0"/>
         <w:outlineLvl w:val="1"/>
       </w:pPr>
-      <w:bookmarkStart w:id="113" w:name="_Toc523815031"/>
+      <w:bookmarkStart w:id="87" w:name="_Toc523815031"/>
       <w:r>
         <w:t>GetPendingReviewers</w:t>
       </w:r>
-      <w:bookmarkEnd w:id="113"/>
+      <w:bookmarkEnd w:id="87"/>
     </w:p>
     <w:p>
       <w:pPr>
@@ -14266,14 +14140,14 @@
         <w:adjustRightInd w:val="0"/>
         <w:outlineLvl w:val="1"/>
       </w:pPr>
-      <w:bookmarkStart w:id="114" w:name="_Toc523815032"/>
+      <w:bookmarkStart w:id="88" w:name="_Toc523815032"/>
       <w:r>
         <w:t>Get</w:t>
       </w:r>
       <w:r>
         <w:t>AssignToList</w:t>
       </w:r>
-      <w:bookmarkEnd w:id="114"/>
+      <w:bookmarkEnd w:id="88"/>
     </w:p>
     <w:p>
       <w:pPr>
@@ -14329,7 +14203,7 @@
         <w:adjustRightInd w:val="0"/>
         <w:outlineLvl w:val="1"/>
       </w:pPr>
-      <w:bookmarkStart w:id="115" w:name="_Toc523815033"/>
+      <w:bookmarkStart w:id="89" w:name="_Toc523815033"/>
       <w:r>
         <w:t>IUser</w:t>
       </w:r>
@@ -14339,7 +14213,7 @@
       <w:r>
         <w:t>.cs</w:t>
       </w:r>
-      <w:bookmarkEnd w:id="115"/>
+      <w:bookmarkEnd w:id="89"/>
     </w:p>
     <w:p>
       <w:pPr>
@@ -14352,12 +14226,11 @@
         <w:adjustRightInd w:val="0"/>
         <w:outlineLvl w:val="1"/>
       </w:pPr>
-      <w:bookmarkStart w:id="116" w:name="_Toc523815034"/>
-      <w:r>
-        <w:lastRenderedPageBreak/>
+      <w:bookmarkStart w:id="90" w:name="_Toc523815034"/>
+      <w:r>
         <w:t>GetUserByLanId</w:t>
       </w:r>
-      <w:bookmarkEnd w:id="116"/>
+      <w:bookmarkEnd w:id="90"/>
     </w:p>
     <w:p>
       <w:pPr>
@@ -14408,11 +14281,11 @@
         <w:adjustRightInd w:val="0"/>
         <w:outlineLvl w:val="1"/>
       </w:pPr>
-      <w:bookmarkStart w:id="117" w:name="_Toc523815035"/>
+      <w:bookmarkStart w:id="91" w:name="_Toc523815035"/>
       <w:r>
         <w:t>UserIsEntitled</w:t>
       </w:r>
-      <w:bookmarkEnd w:id="117"/>
+      <w:bookmarkEnd w:id="91"/>
     </w:p>
     <w:p>
       <w:pPr>
@@ -14426,7 +14299,7 @@
       </w:r>
     </w:p>
     <w:sectPr>
-      <w:footerReference w:type="default" r:id="rId11"/>
+      <w:footerReference w:type="default" r:id="rId12"/>
       <w:pgSz w:w="12240" w:h="15840"/>
       <w:pgMar w:top="1440" w:right="1800" w:bottom="1440" w:left="1800" w:header="720" w:footer="720" w:gutter="0"/>
       <w:cols w:space="720"/>
@@ -14436,7 +14309,7 @@
 </file>
 
 <file path=word/endnotes.xml><?xml version="1.0" encoding="utf-8"?>
-<w:endnotes xmlns:wpc="http://schemas.microsoft.com/office/word/2010/wordprocessingCanvas" xmlns:mc="http://schemas.openxmlformats.org/markup-compatibility/2006" xmlns:o="urn:schemas-microsoft-com:office:office" xmlns:r="http://schemas.openxmlformats.org/officeDocument/2006/relationships" xmlns:m="http://schemas.openxmlformats.org/officeDocument/2006/math" xmlns:v="urn:schemas-microsoft-com:vml" xmlns:wp14="http://schemas.microsoft.com/office/word/2010/wordprocessingDrawing" xmlns:wp="http://schemas.openxmlformats.org/drawingml/2006/wordprocessingDrawing" xmlns:w10="urn:schemas-microsoft-com:office:word" xmlns:w="http://schemas.openxmlformats.org/wordprocessingml/2006/main" xmlns:w14="http://schemas.microsoft.com/office/word/2010/wordml" xmlns:w15="http://schemas.microsoft.com/office/word/2012/wordml" xmlns:wpg="http://schemas.microsoft.com/office/word/2010/wordprocessingGroup" xmlns:wpi="http://schemas.microsoft.com/office/word/2010/wordprocessingInk" xmlns:wne="http://schemas.microsoft.com/office/word/2006/wordml" xmlns:wps="http://schemas.microsoft.com/office/word/2010/wordprocessingShape" mc:Ignorable="w14 w15 wp14">
+<w:endnotes xmlns:wpc="http://schemas.microsoft.com/office/word/2010/wordprocessingCanvas" xmlns:cx="http://schemas.microsoft.com/office/drawing/2014/chartex" xmlns:cx1="http://schemas.microsoft.com/office/drawing/2015/9/8/chartex" xmlns:mc="http://schemas.openxmlformats.org/markup-compatibility/2006" xmlns:o="urn:schemas-microsoft-com:office:office" xmlns:r="http://schemas.openxmlformats.org/officeDocument/2006/relationships" xmlns:m="http://schemas.openxmlformats.org/officeDocument/2006/math" xmlns:v="urn:schemas-microsoft-com:vml" xmlns:wp14="http://schemas.microsoft.com/office/word/2010/wordprocessingDrawing" xmlns:wp="http://schemas.openxmlformats.org/drawingml/2006/wordprocessingDrawing" xmlns:w10="urn:schemas-microsoft-com:office:word" xmlns:w="http://schemas.openxmlformats.org/wordprocessingml/2006/main" xmlns:w14="http://schemas.microsoft.com/office/word/2010/wordml" xmlns:w15="http://schemas.microsoft.com/office/word/2012/wordml" xmlns:w16se="http://schemas.microsoft.com/office/word/2015/wordml/symex" xmlns:wpg="http://schemas.microsoft.com/office/word/2010/wordprocessingGroup" xmlns:wpi="http://schemas.microsoft.com/office/word/2010/wordprocessingInk" xmlns:wne="http://schemas.microsoft.com/office/word/2006/wordml" xmlns:wps="http://schemas.microsoft.com/office/word/2010/wordprocessingShape" mc:Ignorable="w14 w15 w16se wp14">
   <w:endnote w:type="separator" w:id="-1">
     <w:p>
       <w:r>
@@ -14455,7 +14328,7 @@
 </file>
 
 <file path=word/footer1.xml><?xml version="1.0" encoding="utf-8"?>
-<w:ftr xmlns:wpc="http://schemas.microsoft.com/office/word/2010/wordprocessingCanvas" xmlns:mc="http://schemas.openxmlformats.org/markup-compatibility/2006" xmlns:o="urn:schemas-microsoft-com:office:office" xmlns:r="http://schemas.openxmlformats.org/officeDocument/2006/relationships" xmlns:m="http://schemas.openxmlformats.org/officeDocument/2006/math" xmlns:v="urn:schemas-microsoft-com:vml" xmlns:wp14="http://schemas.microsoft.com/office/word/2010/wordprocessingDrawing" xmlns:wp="http://schemas.openxmlformats.org/drawingml/2006/wordprocessingDrawing" xmlns:w10="urn:schemas-microsoft-com:office:word" xmlns:w="http://schemas.openxmlformats.org/wordprocessingml/2006/main" xmlns:w14="http://schemas.microsoft.com/office/word/2010/wordml" xmlns:w15="http://schemas.microsoft.com/office/word/2012/wordml" xmlns:wpg="http://schemas.microsoft.com/office/word/2010/wordprocessingGroup" xmlns:wpi="http://schemas.microsoft.com/office/word/2010/wordprocessingInk" xmlns:wne="http://schemas.microsoft.com/office/word/2006/wordml" xmlns:wps="http://schemas.microsoft.com/office/word/2010/wordprocessingShape" mc:Ignorable="w14 w15 wp14">
+<w:ftr xmlns:wpc="http://schemas.microsoft.com/office/word/2010/wordprocessingCanvas" xmlns:cx="http://schemas.microsoft.com/office/drawing/2014/chartex" xmlns:cx1="http://schemas.microsoft.com/office/drawing/2015/9/8/chartex" xmlns:mc="http://schemas.openxmlformats.org/markup-compatibility/2006" xmlns:o="urn:schemas-microsoft-com:office:office" xmlns:r="http://schemas.openxmlformats.org/officeDocument/2006/relationships" xmlns:m="http://schemas.openxmlformats.org/officeDocument/2006/math" xmlns:v="urn:schemas-microsoft-com:vml" xmlns:wp14="http://schemas.microsoft.com/office/word/2010/wordprocessingDrawing" xmlns:wp="http://schemas.openxmlformats.org/drawingml/2006/wordprocessingDrawing" xmlns:w10="urn:schemas-microsoft-com:office:word" xmlns:w="http://schemas.openxmlformats.org/wordprocessingml/2006/main" xmlns:w14="http://schemas.microsoft.com/office/word/2010/wordml" xmlns:w15="http://schemas.microsoft.com/office/word/2012/wordml" xmlns:w16se="http://schemas.microsoft.com/office/word/2015/wordml/symex" xmlns:wpg="http://schemas.microsoft.com/office/word/2010/wordprocessingGroup" xmlns:wpi="http://schemas.microsoft.com/office/word/2010/wordprocessingInk" xmlns:wne="http://schemas.microsoft.com/office/word/2006/wordml" xmlns:wps="http://schemas.microsoft.com/office/word/2010/wordprocessingShape" mc:Ignorable="w14 w15 w16se wp14">
   <w:p>
     <w:pPr>
       <w:rPr>
@@ -14467,14 +14340,14 @@
         <w:b/>
         <w:sz w:val="18"/>
       </w:rPr>
-      <w:t>GDIT CONFIDENTIAL</w:t>
+      <w:t>MAXIMUS</w:t>
     </w:r>
     <w:r>
       <w:rPr>
         <w:b/>
         <w:sz w:val="18"/>
       </w:rPr>
-      <w:tab/>
+      <w:t xml:space="preserve"> CONFIDENTIAL</w:t>
     </w:r>
     <w:r>
       <w:rPr>
@@ -14495,7 +14368,13 @@
       <w:rPr>
         <w:sz w:val="18"/>
       </w:rPr>
-      <w:t>Copyrighted Material of GDIT</w:t>
+      <w:t xml:space="preserve">Copyrighted Material of </w:t>
+    </w:r>
+    <w:r>
+      <w:rPr>
+        <w:sz w:val="18"/>
+      </w:rPr>
+      <w:t>MAXIMUS</w:t>
     </w:r>
     <w:r>
       <w:rPr>
@@ -14591,7 +14470,7 @@
         <w:rStyle w:val="PageNumber"/>
         <w:noProof/>
       </w:rPr>
-      <w:t>11</w:t>
+      <w:t>7</w:t>
     </w:r>
     <w:r>
       <w:rPr>
@@ -14604,7 +14483,7 @@
 </file>
 
 <file path=word/footnotes.xml><?xml version="1.0" encoding="utf-8"?>
-<w:footnotes xmlns:wpc="http://schemas.microsoft.com/office/word/2010/wordprocessingCanvas" xmlns:mc="http://schemas.openxmlformats.org/markup-compatibility/2006" xmlns:o="urn:schemas-microsoft-com:office:office" xmlns:r="http://schemas.openxmlformats.org/officeDocument/2006/relationships" xmlns:m="http://schemas.openxmlformats.org/officeDocument/2006/math" xmlns:v="urn:schemas-microsoft-com:vml" xmlns:wp14="http://schemas.microsoft.com/office/word/2010/wordprocessingDrawing" xmlns:wp="http://schemas.openxmlformats.org/drawingml/2006/wordprocessingDrawing" xmlns:w10="urn:schemas-microsoft-com:office:word" xmlns:w="http://schemas.openxmlformats.org/wordprocessingml/2006/main" xmlns:w14="http://schemas.microsoft.com/office/word/2010/wordml" xmlns:w15="http://schemas.microsoft.com/office/word/2012/wordml" xmlns:wpg="http://schemas.microsoft.com/office/word/2010/wordprocessingGroup" xmlns:wpi="http://schemas.microsoft.com/office/word/2010/wordprocessingInk" xmlns:wne="http://schemas.microsoft.com/office/word/2006/wordml" xmlns:wps="http://schemas.microsoft.com/office/word/2010/wordprocessingShape" mc:Ignorable="w14 w15 wp14">
+<w:footnotes xmlns:wpc="http://schemas.microsoft.com/office/word/2010/wordprocessingCanvas" xmlns:cx="http://schemas.microsoft.com/office/drawing/2014/chartex" xmlns:cx1="http://schemas.microsoft.com/office/drawing/2015/9/8/chartex" xmlns:mc="http://schemas.openxmlformats.org/markup-compatibility/2006" xmlns:o="urn:schemas-microsoft-com:office:office" xmlns:r="http://schemas.openxmlformats.org/officeDocument/2006/relationships" xmlns:m="http://schemas.openxmlformats.org/officeDocument/2006/math" xmlns:v="urn:schemas-microsoft-com:vml" xmlns:wp14="http://schemas.microsoft.com/office/word/2010/wordprocessingDrawing" xmlns:wp="http://schemas.openxmlformats.org/drawingml/2006/wordprocessingDrawing" xmlns:w10="urn:schemas-microsoft-com:office:word" xmlns:w="http://schemas.openxmlformats.org/wordprocessingml/2006/main" xmlns:w14="http://schemas.microsoft.com/office/word/2010/wordml" xmlns:w15="http://schemas.microsoft.com/office/word/2012/wordml" xmlns:w16se="http://schemas.microsoft.com/office/word/2015/wordml/symex" xmlns:wpg="http://schemas.microsoft.com/office/word/2010/wordprocessingGroup" xmlns:wpi="http://schemas.microsoft.com/office/word/2010/wordprocessingInk" xmlns:wne="http://schemas.microsoft.com/office/word/2006/wordml" xmlns:wps="http://schemas.microsoft.com/office/word/2010/wordprocessingShape" mc:Ignorable="w14 w15 w16se wp14">
   <w:footnote w:type="separator" w:id="-1">
     <w:p>
       <w:r>
@@ -14623,7 +14502,7 @@
 </file>
 
 <file path=word/numbering.xml><?xml version="1.0" encoding="utf-8"?>
-<w:numbering xmlns:wpc="http://schemas.microsoft.com/office/word/2010/wordprocessingCanvas" xmlns:mc="http://schemas.openxmlformats.org/markup-compatibility/2006" xmlns:o="urn:schemas-microsoft-com:office:office" xmlns:r="http://schemas.openxmlformats.org/officeDocument/2006/relationships" xmlns:m="http://schemas.openxmlformats.org/officeDocument/2006/math" xmlns:v="urn:schemas-microsoft-com:vml" xmlns:wp14="http://schemas.microsoft.com/office/word/2010/wordprocessingDrawing" xmlns:wp="http://schemas.openxmlformats.org/drawingml/2006/wordprocessingDrawing" xmlns:w10="urn:schemas-microsoft-com:office:word" xmlns:w="http://schemas.openxmlformats.org/wordprocessingml/2006/main" xmlns:w14="http://schemas.microsoft.com/office/word/2010/wordml" xmlns:w15="http://schemas.microsoft.com/office/word/2012/wordml" xmlns:wpg="http://schemas.microsoft.com/office/word/2010/wordprocessingGroup" xmlns:wpi="http://schemas.microsoft.com/office/word/2010/wordprocessingInk" xmlns:wne="http://schemas.microsoft.com/office/word/2006/wordml" xmlns:wps="http://schemas.microsoft.com/office/word/2010/wordprocessingShape" mc:Ignorable="w14 w15 wp14">
+<w:numbering xmlns:wpc="http://schemas.microsoft.com/office/word/2010/wordprocessingCanvas" xmlns:cx="http://schemas.microsoft.com/office/drawing/2014/chartex" xmlns:cx1="http://schemas.microsoft.com/office/drawing/2015/9/8/chartex" xmlns:mc="http://schemas.openxmlformats.org/markup-compatibility/2006" xmlns:o="urn:schemas-microsoft-com:office:office" xmlns:r="http://schemas.openxmlformats.org/officeDocument/2006/relationships" xmlns:m="http://schemas.openxmlformats.org/officeDocument/2006/math" xmlns:v="urn:schemas-microsoft-com:vml" xmlns:wp14="http://schemas.microsoft.com/office/word/2010/wordprocessingDrawing" xmlns:wp="http://schemas.openxmlformats.org/drawingml/2006/wordprocessingDrawing" xmlns:w10="urn:schemas-microsoft-com:office:word" xmlns:w="http://schemas.openxmlformats.org/wordprocessingml/2006/main" xmlns:w14="http://schemas.microsoft.com/office/word/2010/wordml" xmlns:w15="http://schemas.microsoft.com/office/word/2012/wordml" xmlns:w16se="http://schemas.microsoft.com/office/word/2015/wordml/symex" xmlns:wpg="http://schemas.microsoft.com/office/word/2010/wordprocessingGroup" xmlns:wpi="http://schemas.microsoft.com/office/word/2010/wordprocessingInk" xmlns:wne="http://schemas.microsoft.com/office/word/2006/wordml" xmlns:wps="http://schemas.microsoft.com/office/word/2010/wordprocessingShape" mc:Ignorable="w14 w15 w16se wp14">
   <w:abstractNum w:abstractNumId="0" w15:restartNumberingAfterBreak="0">
     <w:nsid w:val="01890EF8"/>
     <w:multiLevelType w:val="hybridMultilevel"/>
@@ -18095,16 +17974,8 @@
 </w:numbering>
 </file>
 
-<file path=word/people.xml><?xml version="1.0" encoding="utf-8"?>
-<w15:people xmlns:wpc="http://schemas.microsoft.com/office/word/2010/wordprocessingCanvas" xmlns:mc="http://schemas.openxmlformats.org/markup-compatibility/2006" xmlns:o="urn:schemas-microsoft-com:office:office" xmlns:r="http://schemas.openxmlformats.org/officeDocument/2006/relationships" xmlns:m="http://schemas.openxmlformats.org/officeDocument/2006/math" xmlns:v="urn:schemas-microsoft-com:vml" xmlns:wp14="http://schemas.microsoft.com/office/word/2010/wordprocessingDrawing" xmlns:wp="http://schemas.openxmlformats.org/drawingml/2006/wordprocessingDrawing" xmlns:w10="urn:schemas-microsoft-com:office:word" xmlns:w="http://schemas.openxmlformats.org/wordprocessingml/2006/main" xmlns:w14="http://schemas.microsoft.com/office/word/2010/wordml" xmlns:w15="http://schemas.microsoft.com/office/word/2012/wordml" xmlns:wpg="http://schemas.microsoft.com/office/word/2010/wordprocessingGroup" xmlns:wpi="http://schemas.microsoft.com/office/word/2010/wordprocessingInk" xmlns:wne="http://schemas.microsoft.com/office/word/2006/wordml" xmlns:wps="http://schemas.microsoft.com/office/word/2010/wordprocessingShape" mc:Ignorable="w14 w15 wp14">
-  <w15:person w15:author="Huang, Lili">
-    <w15:presenceInfo w15:providerId="AD" w15:userId="S-1-5-21-560238246-503670158-341402209-631119"/>
-  </w15:person>
-</w15:people>
-</file>
-
 <file path=word/styles.xml><?xml version="1.0" encoding="utf-8"?>
-<w:styles xmlns:mc="http://schemas.openxmlformats.org/markup-compatibility/2006" xmlns:r="http://schemas.openxmlformats.org/officeDocument/2006/relationships" xmlns:w="http://schemas.openxmlformats.org/wordprocessingml/2006/main" xmlns:w14="http://schemas.microsoft.com/office/word/2010/wordml" xmlns:w15="http://schemas.microsoft.com/office/word/2012/wordml" mc:Ignorable="w14 w15">
+<w:styles xmlns:mc="http://schemas.openxmlformats.org/markup-compatibility/2006" xmlns:r="http://schemas.openxmlformats.org/officeDocument/2006/relationships" xmlns:w="http://schemas.openxmlformats.org/wordprocessingml/2006/main" xmlns:w14="http://schemas.microsoft.com/office/word/2010/wordml" xmlns:w15="http://schemas.microsoft.com/office/word/2012/wordml" xmlns:w16se="http://schemas.microsoft.com/office/word/2015/wordml/symex" mc:Ignorable="w14 w15 w16se">
   <w:docDefaults>
     <w:rPrDefault>
       <w:rPr>
@@ -19295,7 +19166,7 @@
 </file>
 
 <file path=customXml/itemProps1.xml><?xml version="1.0" encoding="utf-8"?>
-<ds:datastoreItem xmlns:ds="http://schemas.openxmlformats.org/officeDocument/2006/customXml" ds:itemID="{C11C8355-E749-47C1-98BE-0355202C8503}">
+<ds:datastoreItem xmlns:ds="http://schemas.openxmlformats.org/officeDocument/2006/customXml" ds:itemID="{DFBAEC5B-0E09-4302-B569-7AB7627C44C1}">
   <ds:schemaRefs>
     <ds:schemaRef ds:uri="http://schemas.openxmlformats.org/officeDocument/2006/bibliography"/>
   </ds:schemaRefs>

</xml_diff>